<commit_message>
Played around with METIS I/O and began adapting 118 code to automatically create partitions
METIS_input_gen: automatically generates the input file for METIS
METIS_output_gen: work in progress. Needs to automatically parse the
output file of METIS
getPartitions: either manually enter the partitions or pull from PW or
use METIS
Currently working on using cells to gather all the partitions, so that I
can cycle through them and not need to recopy the same piece of code
over and over again. Still a work in progress.
</commit_message>
<xml_diff>
--- a/Idea Evaluation.docx
+++ b/Idea Evaluation.docx
@@ -7,16 +7,16 @@
         <w:spacing w:after="0"/>
         <w:jc w:val="center"/>
         <w:rPr>
+          <w:rFonts w:ascii="Times New Roman" w:hAnsi="Times New Roman" w:cs="Times New Roman"/>
           <w:b/>
-          <w:color w:val="BFBFBF" w:themeColor="background1" w:themeShade="BF"/>
           <w:sz w:val="24"/>
           <w:szCs w:val="24"/>
         </w:rPr>
       </w:pPr>
       <w:r>
         <w:rPr>
+          <w:rFonts w:ascii="Times New Roman" w:hAnsi="Times New Roman" w:cs="Times New Roman"/>
           <w:b/>
-          <w:color w:val="BFBFBF" w:themeColor="background1" w:themeShade="BF"/>
           <w:sz w:val="24"/>
           <w:szCs w:val="24"/>
         </w:rPr>
@@ -27,20 +27,29 @@
       <w:pPr>
         <w:spacing w:after="0"/>
         <w:rPr>
+          <w:rFonts w:ascii="Times New Roman" w:hAnsi="Times New Roman" w:cs="Times New Roman"/>
           <w:color w:val="BFBFBF" w:themeColor="background1" w:themeShade="BF"/>
-        </w:rPr>
-      </w:pPr>
-    </w:p>
-    <w:p>
-      <w:pPr>
-        <w:spacing w:after="0"/>
-        <w:rPr>
+          <w:sz w:val="20"/>
+          <w:szCs w:val="20"/>
+        </w:rPr>
+      </w:pPr>
+    </w:p>
+    <w:p>
+      <w:pPr>
+        <w:spacing w:after="0"/>
+        <w:rPr>
+          <w:rFonts w:ascii="Times New Roman" w:hAnsi="Times New Roman" w:cs="Times New Roman"/>
           <w:color w:val="BFBFBF" w:themeColor="background1" w:themeShade="BF"/>
-        </w:rPr>
-      </w:pPr>
-      <w:r>
-        <w:rPr>
+          <w:sz w:val="20"/>
+          <w:szCs w:val="20"/>
+        </w:rPr>
+      </w:pPr>
+      <w:r>
+        <w:rPr>
+          <w:rFonts w:ascii="Times New Roman" w:hAnsi="Times New Roman" w:cs="Times New Roman"/>
           <w:color w:val="BFBFBF" w:themeColor="background1" w:themeShade="BF"/>
+          <w:sz w:val="20"/>
+          <w:szCs w:val="20"/>
         </w:rPr>
         <w:t>Format:</w:t>
       </w:r>
@@ -55,12 +64,18 @@
         <w:spacing w:after="0"/>
         <w:ind w:left="360"/>
         <w:rPr>
+          <w:rFonts w:ascii="Times New Roman" w:hAnsi="Times New Roman" w:cs="Times New Roman"/>
           <w:color w:val="BFBFBF" w:themeColor="background1" w:themeShade="BF"/>
-        </w:rPr>
-      </w:pPr>
-      <w:r>
-        <w:rPr>
+          <w:sz w:val="20"/>
+          <w:szCs w:val="20"/>
+        </w:rPr>
+      </w:pPr>
+      <w:r>
+        <w:rPr>
+          <w:rFonts w:ascii="Times New Roman" w:hAnsi="Times New Roman" w:cs="Times New Roman"/>
           <w:color w:val="BFBFBF" w:themeColor="background1" w:themeShade="BF"/>
+          <w:sz w:val="20"/>
+          <w:szCs w:val="20"/>
         </w:rPr>
         <w:t>Tentative title</w:t>
       </w:r>
@@ -75,21 +90,32 @@
         <w:spacing w:after="0"/>
         <w:ind w:left="360"/>
         <w:rPr>
+          <w:rFonts w:ascii="Times New Roman" w:hAnsi="Times New Roman" w:cs="Times New Roman"/>
           <w:color w:val="BFBFBF" w:themeColor="background1" w:themeShade="BF"/>
-        </w:rPr>
-      </w:pPr>
-      <w:r>
-        <w:rPr>
+          <w:sz w:val="20"/>
+          <w:szCs w:val="20"/>
+        </w:rPr>
+      </w:pPr>
+      <w:r>
+        <w:rPr>
+          <w:rFonts w:ascii="Times New Roman" w:hAnsi="Times New Roman" w:cs="Times New Roman"/>
           <w:color w:val="BFBFBF" w:themeColor="background1" w:themeShade="BF"/>
+          <w:sz w:val="20"/>
+          <w:szCs w:val="20"/>
         </w:rPr>
         <w:t>Problem statement: o</w:t>
       </w:r>
       <w:r>
         <w:rPr>
+          <w:rFonts w:ascii="Times New Roman" w:hAnsi="Times New Roman" w:cs="Times New Roman"/>
           <w:color w:val="BFBFBF" w:themeColor="background1" w:themeShade="BF"/>
+          <w:sz w:val="20"/>
+          <w:szCs w:val="20"/>
         </w:rPr>
         <w:t>ne paragraph defining the problem we are trying to solve and explaining the motivation for why we would want to solve that problem</w:t>
       </w:r>
+      <w:bookmarkStart w:id="0" w:name="_GoBack"/>
+      <w:bookmarkEnd w:id="0"/>
     </w:p>
     <w:p>
       <w:pPr>
@@ -101,54 +127,81 @@
         <w:spacing w:after="0"/>
         <w:ind w:left="360"/>
         <w:rPr>
+          <w:rFonts w:ascii="Times New Roman" w:hAnsi="Times New Roman" w:cs="Times New Roman"/>
           <w:color w:val="BFBFBF" w:themeColor="background1" w:themeShade="BF"/>
-        </w:rPr>
-      </w:pPr>
-      <w:r>
-        <w:rPr>
+          <w:sz w:val="20"/>
+          <w:szCs w:val="20"/>
+        </w:rPr>
+      </w:pPr>
+      <w:r>
+        <w:rPr>
+          <w:rFonts w:ascii="Times New Roman" w:hAnsi="Times New Roman" w:cs="Times New Roman"/>
           <w:color w:val="BFBFBF" w:themeColor="background1" w:themeShade="BF"/>
+          <w:sz w:val="20"/>
+          <w:szCs w:val="20"/>
         </w:rPr>
         <w:t>Work to be done: a list</w:t>
       </w:r>
       <w:r>
         <w:rPr>
+          <w:rFonts w:ascii="Times New Roman" w:hAnsi="Times New Roman" w:cs="Times New Roman"/>
           <w:color w:val="BFBFBF" w:themeColor="background1" w:themeShade="BF"/>
+          <w:sz w:val="20"/>
+          <w:szCs w:val="20"/>
         </w:rPr>
         <w:t xml:space="preserve"> describing what work we would have to do to get there</w:t>
       </w:r>
       <w:r>
         <w:rPr>
+          <w:rFonts w:ascii="Times New Roman" w:hAnsi="Times New Roman" w:cs="Times New Roman"/>
           <w:color w:val="BFBFBF" w:themeColor="background1" w:themeShade="BF"/>
+          <w:sz w:val="20"/>
+          <w:szCs w:val="20"/>
         </w:rPr>
         <w:t xml:space="preserve"> and classify </w:t>
       </w:r>
       <w:r>
         <w:rPr>
+          <w:rFonts w:ascii="Times New Roman" w:hAnsi="Times New Roman" w:cs="Times New Roman"/>
           <w:color w:val="BFBFBF" w:themeColor="background1" w:themeShade="BF"/>
+          <w:sz w:val="20"/>
+          <w:szCs w:val="20"/>
         </w:rPr>
         <w:t xml:space="preserve">the </w:t>
       </w:r>
       <w:r>
         <w:rPr>
+          <w:rFonts w:ascii="Times New Roman" w:hAnsi="Times New Roman" w:cs="Times New Roman"/>
           <w:color w:val="BFBFBF" w:themeColor="background1" w:themeShade="BF"/>
+          <w:sz w:val="20"/>
+          <w:szCs w:val="20"/>
         </w:rPr>
         <w:t>effort</w:t>
       </w:r>
       <w:r>
         <w:rPr>
+          <w:rFonts w:ascii="Times New Roman" w:hAnsi="Times New Roman" w:cs="Times New Roman"/>
           <w:color w:val="BFBFBF" w:themeColor="background1" w:themeShade="BF"/>
+          <w:sz w:val="20"/>
+          <w:szCs w:val="20"/>
         </w:rPr>
         <w:t xml:space="preserve"> needed </w:t>
       </w:r>
       <w:r>
         <w:rPr>
+          <w:rFonts w:ascii="Times New Roman" w:hAnsi="Times New Roman" w:cs="Times New Roman"/>
           <w:color w:val="BFBFBF" w:themeColor="background1" w:themeShade="BF"/>
+          <w:sz w:val="20"/>
+          <w:szCs w:val="20"/>
         </w:rPr>
         <w:t xml:space="preserve">as </w:t>
       </w:r>
       <w:r>
         <w:rPr>
+          <w:rFonts w:ascii="Times New Roman" w:hAnsi="Times New Roman" w:cs="Times New Roman"/>
           <w:color w:val="BFBFBF" w:themeColor="background1" w:themeShade="BF"/>
+          <w:sz w:val="20"/>
+          <w:szCs w:val="20"/>
         </w:rPr>
         <w:t>low, medium, or high.</w:t>
       </w:r>
@@ -163,48 +216,72 @@
         <w:spacing w:after="0"/>
         <w:ind w:left="360"/>
         <w:rPr>
+          <w:rFonts w:ascii="Times New Roman" w:hAnsi="Times New Roman" w:cs="Times New Roman"/>
           <w:color w:val="BFBFBF" w:themeColor="background1" w:themeShade="BF"/>
-        </w:rPr>
-      </w:pPr>
-      <w:r>
-        <w:rPr>
+          <w:sz w:val="20"/>
+          <w:szCs w:val="20"/>
+        </w:rPr>
+      </w:pPr>
+      <w:r>
+        <w:rPr>
+          <w:rFonts w:ascii="Times New Roman" w:hAnsi="Times New Roman" w:cs="Times New Roman"/>
           <w:color w:val="BFBFBF" w:themeColor="background1" w:themeShade="BF"/>
+          <w:sz w:val="20"/>
+          <w:szCs w:val="20"/>
         </w:rPr>
         <w:t>Available literature: i</w:t>
       </w:r>
       <w:r>
         <w:rPr>
+          <w:rFonts w:ascii="Times New Roman" w:hAnsi="Times New Roman" w:cs="Times New Roman"/>
           <w:color w:val="BFBFBF" w:themeColor="background1" w:themeShade="BF"/>
+          <w:sz w:val="20"/>
+          <w:szCs w:val="20"/>
         </w:rPr>
         <w:t>f possible</w:t>
       </w:r>
       <w:r>
         <w:rPr>
+          <w:rFonts w:ascii="Times New Roman" w:hAnsi="Times New Roman" w:cs="Times New Roman"/>
           <w:color w:val="BFBFBF" w:themeColor="background1" w:themeShade="BF"/>
+          <w:sz w:val="20"/>
+          <w:szCs w:val="20"/>
         </w:rPr>
         <w:t xml:space="preserve">, explain how this fits into the </w:t>
       </w:r>
       <w:r>
         <w:rPr>
+          <w:rFonts w:ascii="Times New Roman" w:hAnsi="Times New Roman" w:cs="Times New Roman"/>
           <w:color w:val="BFBFBF" w:themeColor="background1" w:themeShade="BF"/>
+          <w:sz w:val="20"/>
+          <w:szCs w:val="20"/>
         </w:rPr>
         <w:t xml:space="preserve">overall </w:t>
       </w:r>
       <w:r>
         <w:rPr>
+          <w:rFonts w:ascii="Times New Roman" w:hAnsi="Times New Roman" w:cs="Times New Roman"/>
           <w:color w:val="BFBFBF" w:themeColor="background1" w:themeShade="BF"/>
+          <w:sz w:val="20"/>
+          <w:szCs w:val="20"/>
         </w:rPr>
         <w:t>literature/</w:t>
       </w:r>
       <w:r>
         <w:rPr>
+          <w:rFonts w:ascii="Times New Roman" w:hAnsi="Times New Roman" w:cs="Times New Roman"/>
           <w:color w:val="BFBFBF" w:themeColor="background1" w:themeShade="BF"/>
+          <w:sz w:val="20"/>
+          <w:szCs w:val="20"/>
         </w:rPr>
         <w:t>research space</w:t>
       </w:r>
       <w:r>
         <w:rPr>
+          <w:rFonts w:ascii="Times New Roman" w:hAnsi="Times New Roman" w:cs="Times New Roman"/>
           <w:color w:val="BFBFBF" w:themeColor="background1" w:themeShade="BF"/>
+          <w:sz w:val="20"/>
+          <w:szCs w:val="20"/>
         </w:rPr>
         <w:t>.</w:t>
       </w:r>
@@ -214,6 +291,11 @@
         <w:pStyle w:val="ListParagraph"/>
         <w:spacing w:after="0"/>
         <w:ind w:left="360"/>
+        <w:rPr>
+          <w:rFonts w:ascii="Times New Roman" w:hAnsi="Times New Roman" w:cs="Times New Roman"/>
+          <w:sz w:val="20"/>
+          <w:szCs w:val="20"/>
+        </w:rPr>
       </w:pPr>
     </w:p>
     <w:p>
@@ -226,42 +308,63 @@
         <w:spacing w:after="0"/>
         <w:ind w:left="360"/>
         <w:rPr>
+          <w:rFonts w:ascii="Times New Roman" w:hAnsi="Times New Roman" w:cs="Times New Roman"/>
           <w:b/>
-        </w:rPr>
-      </w:pPr>
-      <w:r>
-        <w:rPr>
+          <w:sz w:val="20"/>
+          <w:szCs w:val="20"/>
+        </w:rPr>
+      </w:pPr>
+      <w:r>
+        <w:rPr>
+          <w:rFonts w:ascii="Times New Roman" w:hAnsi="Times New Roman" w:cs="Times New Roman"/>
           <w:b/>
+          <w:sz w:val="20"/>
+          <w:szCs w:val="20"/>
         </w:rPr>
         <w:t>“</w:t>
       </w:r>
       <w:r>
         <w:rPr>
+          <w:rFonts w:ascii="Times New Roman" w:hAnsi="Times New Roman" w:cs="Times New Roman"/>
           <w:b/>
+          <w:sz w:val="20"/>
+          <w:szCs w:val="20"/>
         </w:rPr>
         <w:t xml:space="preserve">An Investigation of </w:t>
       </w:r>
       <w:r>
         <w:rPr>
+          <w:rFonts w:ascii="Times New Roman" w:hAnsi="Times New Roman" w:cs="Times New Roman"/>
           <w:b/>
+          <w:sz w:val="20"/>
+          <w:szCs w:val="20"/>
         </w:rPr>
         <w:t xml:space="preserve">Automatic Partitioning of Power Systems for </w:t>
       </w:r>
       <w:r>
         <w:rPr>
+          <w:rFonts w:ascii="Times New Roman" w:hAnsi="Times New Roman" w:cs="Times New Roman"/>
           <w:b/>
+          <w:sz w:val="20"/>
+          <w:szCs w:val="20"/>
         </w:rPr>
         <w:t>Decentralized Applications</w:t>
       </w:r>
       <w:r>
         <w:rPr>
+          <w:rFonts w:ascii="Times New Roman" w:hAnsi="Times New Roman" w:cs="Times New Roman"/>
           <w:b/>
+          <w:sz w:val="20"/>
+          <w:szCs w:val="20"/>
         </w:rPr>
         <w:t>”</w:t>
       </w:r>
       <w:r>
         <w:rPr>
+          <w:rFonts w:ascii="Times New Roman" w:hAnsi="Times New Roman" w:cs="Times New Roman"/>
           <w:b/>
+          <w:sz w:val="20"/>
+          <w:szCs w:val="20"/>
         </w:rPr>
         <w:t xml:space="preserve"> </w:t>
       </w:r>
@@ -271,18 +374,38 @@
         <w:pStyle w:val="ListParagraph"/>
         <w:spacing w:after="0"/>
         <w:ind w:left="360"/>
-      </w:pPr>
-    </w:p>
-    <w:p>
-      <w:pPr>
-        <w:pStyle w:val="ListParagraph"/>
-        <w:spacing w:after="0"/>
-        <w:ind w:left="360"/>
-      </w:pPr>
-      <w:r>
+        <w:rPr>
+          <w:rFonts w:ascii="Times New Roman" w:hAnsi="Times New Roman" w:cs="Times New Roman"/>
+          <w:sz w:val="20"/>
+          <w:szCs w:val="20"/>
+        </w:rPr>
+      </w:pPr>
+    </w:p>
+    <w:p>
+      <w:pPr>
+        <w:pStyle w:val="ListParagraph"/>
+        <w:spacing w:after="0"/>
+        <w:ind w:left="360"/>
+        <w:rPr>
+          <w:rFonts w:ascii="Times New Roman" w:hAnsi="Times New Roman" w:cs="Times New Roman"/>
+          <w:sz w:val="20"/>
+          <w:szCs w:val="20"/>
+        </w:rPr>
+      </w:pPr>
+      <w:r>
+        <w:rPr>
+          <w:rFonts w:ascii="Times New Roman" w:hAnsi="Times New Roman" w:cs="Times New Roman"/>
+          <w:sz w:val="20"/>
+          <w:szCs w:val="20"/>
+        </w:rPr>
         <w:t>Problem statement</w:t>
       </w:r>
       <w:r>
+        <w:rPr>
+          <w:rFonts w:ascii="Times New Roman" w:hAnsi="Times New Roman" w:cs="Times New Roman"/>
+          <w:sz w:val="20"/>
+          <w:szCs w:val="20"/>
+        </w:rPr>
         <w:t>:</w:t>
       </w:r>
     </w:p>
@@ -291,98 +414,258 @@
         <w:pStyle w:val="ListParagraph"/>
         <w:spacing w:after="0"/>
         <w:ind w:left="360"/>
-      </w:pPr>
-      <w:r>
+        <w:rPr>
+          <w:rFonts w:ascii="Times New Roman" w:hAnsi="Times New Roman" w:cs="Times New Roman"/>
+          <w:sz w:val="20"/>
+          <w:szCs w:val="20"/>
+        </w:rPr>
+      </w:pPr>
+      <w:r>
+        <w:rPr>
+          <w:rFonts w:ascii="Times New Roman" w:hAnsi="Times New Roman" w:cs="Times New Roman"/>
+          <w:sz w:val="20"/>
+          <w:szCs w:val="20"/>
+        </w:rPr>
         <w:t>Usually the boundaries for power system</w:t>
       </w:r>
       <w:r>
+        <w:rPr>
+          <w:rFonts w:ascii="Times New Roman" w:hAnsi="Times New Roman" w:cs="Times New Roman"/>
+          <w:sz w:val="20"/>
+          <w:szCs w:val="20"/>
+        </w:rPr>
         <w:t xml:space="preserve"> area</w:t>
       </w:r>
       <w:r>
+        <w:rPr>
+          <w:rFonts w:ascii="Times New Roman" w:hAnsi="Times New Roman" w:cs="Times New Roman"/>
+          <w:sz w:val="20"/>
+          <w:szCs w:val="20"/>
+        </w:rPr>
         <w:t>s are defined by ownership</w:t>
       </w:r>
       <w:r>
+        <w:rPr>
+          <w:rFonts w:ascii="Times New Roman" w:hAnsi="Times New Roman" w:cs="Times New Roman"/>
+          <w:sz w:val="20"/>
+          <w:szCs w:val="20"/>
+        </w:rPr>
         <w:t>, and power system algorithms have been developed with that in mind</w:t>
       </w:r>
       <w:r>
+        <w:rPr>
+          <w:rFonts w:ascii="Times New Roman" w:hAnsi="Times New Roman" w:cs="Times New Roman"/>
+          <w:sz w:val="20"/>
+          <w:szCs w:val="20"/>
+        </w:rPr>
         <w:t>.</w:t>
       </w:r>
       <w:r>
+        <w:rPr>
+          <w:rFonts w:ascii="Times New Roman" w:hAnsi="Times New Roman" w:cs="Times New Roman"/>
+          <w:sz w:val="20"/>
+          <w:szCs w:val="20"/>
+        </w:rPr>
         <w:t xml:space="preserve"> However, now with the </w:t>
       </w:r>
       <w:r>
+        <w:rPr>
+          <w:rFonts w:ascii="Times New Roman" w:hAnsi="Times New Roman" w:cs="Times New Roman"/>
+          <w:sz w:val="20"/>
+          <w:szCs w:val="20"/>
+        </w:rPr>
         <w:t xml:space="preserve">industry </w:t>
       </w:r>
       <w:r>
+        <w:rPr>
+          <w:rFonts w:ascii="Times New Roman" w:hAnsi="Times New Roman" w:cs="Times New Roman"/>
+          <w:sz w:val="20"/>
+          <w:szCs w:val="20"/>
+        </w:rPr>
         <w:t>paradigm shift</w:t>
       </w:r>
       <w:r>
+        <w:rPr>
+          <w:rFonts w:ascii="Times New Roman" w:hAnsi="Times New Roman" w:cs="Times New Roman"/>
+          <w:sz w:val="20"/>
+          <w:szCs w:val="20"/>
+        </w:rPr>
         <w:t>ing</w:t>
       </w:r>
       <w:r>
+        <w:rPr>
+          <w:rFonts w:ascii="Times New Roman" w:hAnsi="Times New Roman" w:cs="Times New Roman"/>
+          <w:sz w:val="20"/>
+          <w:szCs w:val="20"/>
+        </w:rPr>
         <w:t xml:space="preserve"> away from centralized </w:t>
       </w:r>
       <w:r>
+        <w:rPr>
+          <w:rFonts w:ascii="Times New Roman" w:hAnsi="Times New Roman" w:cs="Times New Roman"/>
+          <w:sz w:val="20"/>
+          <w:szCs w:val="20"/>
+        </w:rPr>
         <w:t>operations</w:t>
       </w:r>
       <w:r>
+        <w:rPr>
+          <w:rFonts w:ascii="Times New Roman" w:hAnsi="Times New Roman" w:cs="Times New Roman"/>
+          <w:sz w:val="20"/>
+          <w:szCs w:val="20"/>
+        </w:rPr>
         <w:t xml:space="preserve"> towards</w:t>
       </w:r>
       <w:r>
+        <w:rPr>
+          <w:rFonts w:ascii="Times New Roman" w:hAnsi="Times New Roman" w:cs="Times New Roman"/>
+          <w:sz w:val="20"/>
+          <w:szCs w:val="20"/>
+        </w:rPr>
         <w:t xml:space="preserve"> a</w:t>
       </w:r>
       <w:r>
+        <w:rPr>
+          <w:rFonts w:ascii="Times New Roman" w:hAnsi="Times New Roman" w:cs="Times New Roman"/>
+          <w:sz w:val="20"/>
+          <w:szCs w:val="20"/>
+        </w:rPr>
         <w:t xml:space="preserve"> decentralized</w:t>
       </w:r>
       <w:r>
+        <w:rPr>
+          <w:rFonts w:ascii="Times New Roman" w:hAnsi="Times New Roman" w:cs="Times New Roman"/>
+          <w:sz w:val="20"/>
+          <w:szCs w:val="20"/>
+        </w:rPr>
         <w:t xml:space="preserve"> model, </w:t>
       </w:r>
       <w:r>
+        <w:rPr>
+          <w:rFonts w:ascii="Times New Roman" w:hAnsi="Times New Roman" w:cs="Times New Roman"/>
+          <w:sz w:val="20"/>
+          <w:szCs w:val="20"/>
+        </w:rPr>
         <w:t>it makes sense to no longer identify system</w:t>
       </w:r>
       <w:r>
+        <w:rPr>
+          <w:rFonts w:ascii="Times New Roman" w:hAnsi="Times New Roman" w:cs="Times New Roman"/>
+          <w:sz w:val="20"/>
+          <w:szCs w:val="20"/>
+        </w:rPr>
         <w:t xml:space="preserve"> boundaries </w:t>
       </w:r>
       <w:r>
+        <w:rPr>
+          <w:rFonts w:ascii="Times New Roman" w:hAnsi="Times New Roman" w:cs="Times New Roman"/>
+          <w:sz w:val="20"/>
+          <w:szCs w:val="20"/>
+        </w:rPr>
         <w:t xml:space="preserve">only by ownership. </w:t>
       </w:r>
       <w:r>
+        <w:rPr>
+          <w:rFonts w:ascii="Times New Roman" w:hAnsi="Times New Roman" w:cs="Times New Roman"/>
+          <w:sz w:val="20"/>
+          <w:szCs w:val="20"/>
+        </w:rPr>
         <w:t>For example,</w:t>
       </w:r>
       <w:r>
+        <w:rPr>
+          <w:rFonts w:ascii="Times New Roman" w:hAnsi="Times New Roman" w:cs="Times New Roman"/>
+          <w:sz w:val="20"/>
+          <w:szCs w:val="20"/>
+        </w:rPr>
         <w:t xml:space="preserve"> it may be beneficial from a computational perspective to divide up a system such that there is minimal communication needed across the boundaries between different decentralized entities.</w:t>
       </w:r>
       <w:r>
+        <w:rPr>
+          <w:rFonts w:ascii="Times New Roman" w:hAnsi="Times New Roman" w:cs="Times New Roman"/>
+          <w:sz w:val="20"/>
+          <w:szCs w:val="20"/>
+        </w:rPr>
         <w:t xml:space="preserve"> </w:t>
       </w:r>
       <w:r>
+        <w:rPr>
+          <w:rFonts w:ascii="Times New Roman" w:hAnsi="Times New Roman" w:cs="Times New Roman"/>
+          <w:sz w:val="20"/>
+          <w:szCs w:val="20"/>
+        </w:rPr>
         <w:t>An automatic method to accomplish this would aid in the investigation of how different partition</w:t>
       </w:r>
       <w:r>
+        <w:rPr>
+          <w:rFonts w:ascii="Times New Roman" w:hAnsi="Times New Roman" w:cs="Times New Roman"/>
+          <w:sz w:val="20"/>
+          <w:szCs w:val="20"/>
+        </w:rPr>
         <w:t xml:space="preserve"> (or prosumer)</w:t>
       </w:r>
       <w:r>
+        <w:rPr>
+          <w:rFonts w:ascii="Times New Roman" w:hAnsi="Times New Roman" w:cs="Times New Roman"/>
+          <w:sz w:val="20"/>
+          <w:szCs w:val="20"/>
+        </w:rPr>
         <w:t xml:space="preserve"> numbers</w:t>
       </w:r>
       <w:r>
+        <w:rPr>
+          <w:rFonts w:ascii="Times New Roman" w:hAnsi="Times New Roman" w:cs="Times New Roman"/>
+          <w:sz w:val="20"/>
+          <w:szCs w:val="20"/>
+        </w:rPr>
         <w:t>/boundaries</w:t>
       </w:r>
       <w:r>
+        <w:rPr>
+          <w:rFonts w:ascii="Times New Roman" w:hAnsi="Times New Roman" w:cs="Times New Roman"/>
+          <w:sz w:val="20"/>
+          <w:szCs w:val="20"/>
+        </w:rPr>
         <w:t xml:space="preserve"> impact the performance of decentralized power system applications. </w:t>
       </w:r>
       <w:r>
+        <w:rPr>
+          <w:rFonts w:ascii="Times New Roman" w:hAnsi="Times New Roman" w:cs="Times New Roman"/>
+          <w:sz w:val="20"/>
+          <w:szCs w:val="20"/>
+        </w:rPr>
         <w:t>This</w:t>
       </w:r>
       <w:r>
+        <w:rPr>
+          <w:rFonts w:ascii="Times New Roman" w:hAnsi="Times New Roman" w:cs="Times New Roman"/>
+          <w:sz w:val="20"/>
+          <w:szCs w:val="20"/>
+        </w:rPr>
         <w:t xml:space="preserve"> type of partitioning</w:t>
       </w:r>
       <w:r>
+        <w:rPr>
+          <w:rFonts w:ascii="Times New Roman" w:hAnsi="Times New Roman" w:cs="Times New Roman"/>
+          <w:sz w:val="20"/>
+          <w:szCs w:val="20"/>
+        </w:rPr>
         <w:t xml:space="preserve"> could be done offline and </w:t>
       </w:r>
       <w:r>
+        <w:rPr>
+          <w:rFonts w:ascii="Times New Roman" w:hAnsi="Times New Roman" w:cs="Times New Roman"/>
+          <w:sz w:val="20"/>
+          <w:szCs w:val="20"/>
+        </w:rPr>
         <w:t>rerun occasionally</w:t>
       </w:r>
       <w:r>
+        <w:rPr>
+          <w:rFonts w:ascii="Times New Roman" w:hAnsi="Times New Roman" w:cs="Times New Roman"/>
+          <w:sz w:val="20"/>
+          <w:szCs w:val="20"/>
+        </w:rPr>
         <w:t xml:space="preserve"> when there are significant topology changes.</w:t>
       </w:r>
     </w:p>
@@ -391,18 +674,38 @@
         <w:pStyle w:val="ListParagraph"/>
         <w:spacing w:after="0"/>
         <w:ind w:left="360"/>
-      </w:pPr>
-    </w:p>
-    <w:p>
-      <w:pPr>
-        <w:pStyle w:val="ListParagraph"/>
-        <w:spacing w:after="0"/>
-        <w:ind w:left="360"/>
-      </w:pPr>
-      <w:r>
+        <w:rPr>
+          <w:rFonts w:ascii="Times New Roman" w:hAnsi="Times New Roman" w:cs="Times New Roman"/>
+          <w:sz w:val="20"/>
+          <w:szCs w:val="20"/>
+        </w:rPr>
+      </w:pPr>
+    </w:p>
+    <w:p>
+      <w:pPr>
+        <w:pStyle w:val="ListParagraph"/>
+        <w:spacing w:after="0"/>
+        <w:ind w:left="360"/>
+        <w:rPr>
+          <w:rFonts w:ascii="Times New Roman" w:hAnsi="Times New Roman" w:cs="Times New Roman"/>
+          <w:sz w:val="20"/>
+          <w:szCs w:val="20"/>
+        </w:rPr>
+      </w:pPr>
+      <w:r>
+        <w:rPr>
+          <w:rFonts w:ascii="Times New Roman" w:hAnsi="Times New Roman" w:cs="Times New Roman"/>
+          <w:sz w:val="20"/>
+          <w:szCs w:val="20"/>
+        </w:rPr>
         <w:t>Work to be done:</w:t>
       </w:r>
       <w:r>
+        <w:rPr>
+          <w:rFonts w:ascii="Times New Roman" w:hAnsi="Times New Roman" w:cs="Times New Roman"/>
+          <w:sz w:val="20"/>
+          <w:szCs w:val="20"/>
+        </w:rPr>
         <w:t xml:space="preserve"> </w:t>
       </w:r>
     </w:p>
@@ -414,8 +717,18 @@
           <w:numId w:val="4"/>
         </w:numPr>
         <w:spacing w:after="0"/>
-      </w:pPr>
-      <w:r>
+        <w:rPr>
+          <w:rFonts w:ascii="Times New Roman" w:hAnsi="Times New Roman" w:cs="Times New Roman"/>
+          <w:sz w:val="20"/>
+          <w:szCs w:val="20"/>
+        </w:rPr>
+      </w:pPr>
+      <w:r>
+        <w:rPr>
+          <w:rFonts w:ascii="Times New Roman" w:hAnsi="Times New Roman" w:cs="Times New Roman"/>
+          <w:sz w:val="20"/>
+          <w:szCs w:val="20"/>
+        </w:rPr>
         <w:t>Identify how we would want to break up a system. For example, keep partitions roughly same size? Minimize number of cut lines/communication lines?</w:t>
       </w:r>
     </w:p>
@@ -427,23 +740,58 @@
           <w:numId w:val="4"/>
         </w:numPr>
         <w:spacing w:after="0"/>
-      </w:pPr>
-      <w:r>
+        <w:rPr>
+          <w:rFonts w:ascii="Times New Roman" w:hAnsi="Times New Roman" w:cs="Times New Roman"/>
+          <w:sz w:val="20"/>
+          <w:szCs w:val="20"/>
+        </w:rPr>
+      </w:pPr>
+      <w:r>
+        <w:rPr>
+          <w:rFonts w:ascii="Times New Roman" w:hAnsi="Times New Roman" w:cs="Times New Roman"/>
+          <w:sz w:val="20"/>
+          <w:szCs w:val="20"/>
+        </w:rPr>
         <w:t>Determine what partitioning method</w:t>
       </w:r>
       <w:r>
+        <w:rPr>
+          <w:rFonts w:ascii="Times New Roman" w:hAnsi="Times New Roman" w:cs="Times New Roman"/>
+          <w:sz w:val="20"/>
+          <w:szCs w:val="20"/>
+        </w:rPr>
         <w:t>(</w:t>
       </w:r>
       <w:r>
+        <w:rPr>
+          <w:rFonts w:ascii="Times New Roman" w:hAnsi="Times New Roman" w:cs="Times New Roman"/>
+          <w:sz w:val="20"/>
+          <w:szCs w:val="20"/>
+        </w:rPr>
         <w:t>s</w:t>
       </w:r>
       <w:r>
+        <w:rPr>
+          <w:rFonts w:ascii="Times New Roman" w:hAnsi="Times New Roman" w:cs="Times New Roman"/>
+          <w:sz w:val="20"/>
+          <w:szCs w:val="20"/>
+        </w:rPr>
         <w:t>)</w:t>
       </w:r>
       <w:r>
+        <w:rPr>
+          <w:rFonts w:ascii="Times New Roman" w:hAnsi="Times New Roman" w:cs="Times New Roman"/>
+          <w:sz w:val="20"/>
+          <w:szCs w:val="20"/>
+        </w:rPr>
         <w:t xml:space="preserve"> to use (spectral, </w:t>
       </w:r>
       <w:r>
+        <w:rPr>
+          <w:rFonts w:ascii="Times New Roman" w:hAnsi="Times New Roman" w:cs="Times New Roman"/>
+          <w:sz w:val="20"/>
+          <w:szCs w:val="20"/>
+        </w:rPr>
         <w:t xml:space="preserve">Kernighan-Lin, etc. possibly talk to Jack Poulson). </w:t>
       </w:r>
     </w:p>
@@ -455,25 +803,60 @@
           <w:numId w:val="4"/>
         </w:numPr>
         <w:spacing w:after="0"/>
-      </w:pPr>
-      <w:r>
+        <w:rPr>
+          <w:rFonts w:ascii="Times New Roman" w:hAnsi="Times New Roman" w:cs="Times New Roman"/>
+          <w:sz w:val="20"/>
+          <w:szCs w:val="20"/>
+        </w:rPr>
+      </w:pPr>
+      <w:r>
+        <w:rPr>
+          <w:rFonts w:ascii="Times New Roman" w:hAnsi="Times New Roman" w:cs="Times New Roman"/>
+          <w:sz w:val="20"/>
+          <w:szCs w:val="20"/>
+        </w:rPr>
         <w:t xml:space="preserve">Write standalone code that takes as input </w:t>
       </w:r>
       <w:r>
+        <w:rPr>
+          <w:rFonts w:ascii="Times New Roman" w:hAnsi="Times New Roman" w:cs="Times New Roman"/>
+          <w:sz w:val="20"/>
+          <w:szCs w:val="20"/>
+        </w:rPr>
         <w:t xml:space="preserve">system topology (maybe other parameters too) and outputs </w:t>
       </w:r>
       <w:r>
+        <w:rPr>
+          <w:rFonts w:ascii="Times New Roman" w:hAnsi="Times New Roman" w:cs="Times New Roman"/>
+          <w:sz w:val="20"/>
+          <w:szCs w:val="20"/>
+        </w:rPr>
         <w:t xml:space="preserve">partitions </w:t>
       </w:r>
       <w:r>
+        <w:rPr>
+          <w:rFonts w:ascii="Times New Roman" w:hAnsi="Times New Roman" w:cs="Times New Roman"/>
+          <w:sz w:val="20"/>
+          <w:szCs w:val="20"/>
+        </w:rPr>
         <w:t>based on how we want to break up the system.</w:t>
       </w:r>
     </w:p>
     <w:p>
       <w:pPr>
         <w:spacing w:after="0"/>
-      </w:pPr>
-      <w:r>
+        <w:rPr>
+          <w:rFonts w:ascii="Times New Roman" w:hAnsi="Times New Roman" w:cs="Times New Roman"/>
+          <w:sz w:val="20"/>
+          <w:szCs w:val="20"/>
+        </w:rPr>
+      </w:pPr>
+      <w:r>
+        <w:rPr>
+          <w:rFonts w:ascii="Times New Roman" w:hAnsi="Times New Roman" w:cs="Times New Roman"/>
+          <w:sz w:val="20"/>
+          <w:szCs w:val="20"/>
+        </w:rPr>
         <w:t xml:space="preserve"> </w:t>
       </w:r>
     </w:p>
@@ -481,11 +864,26 @@
       <w:pPr>
         <w:spacing w:after="0"/>
         <w:ind w:firstLine="360"/>
-      </w:pPr>
-      <w:r>
+        <w:rPr>
+          <w:rFonts w:ascii="Times New Roman" w:hAnsi="Times New Roman" w:cs="Times New Roman"/>
+          <w:sz w:val="20"/>
+          <w:szCs w:val="20"/>
+        </w:rPr>
+      </w:pPr>
+      <w:r>
+        <w:rPr>
+          <w:rFonts w:ascii="Times New Roman" w:hAnsi="Times New Roman" w:cs="Times New Roman"/>
+          <w:sz w:val="20"/>
+          <w:szCs w:val="20"/>
+        </w:rPr>
         <w:t>Estimated level of effort</w:t>
       </w:r>
       <w:r>
+        <w:rPr>
+          <w:rFonts w:ascii="Times New Roman" w:hAnsi="Times New Roman" w:cs="Times New Roman"/>
+          <w:sz w:val="20"/>
+          <w:szCs w:val="20"/>
+        </w:rPr>
         <w:t>:</w:t>
       </w:r>
     </w:p>
@@ -493,8 +891,18 @@
       <w:pPr>
         <w:spacing w:after="0"/>
         <w:ind w:firstLine="360"/>
-      </w:pPr>
-      <w:r>
+        <w:rPr>
+          <w:rFonts w:ascii="Times New Roman" w:hAnsi="Times New Roman" w:cs="Times New Roman"/>
+          <w:sz w:val="20"/>
+          <w:szCs w:val="20"/>
+        </w:rPr>
+      </w:pPr>
+      <w:r>
+        <w:rPr>
+          <w:rFonts w:ascii="Times New Roman" w:hAnsi="Times New Roman" w:cs="Times New Roman"/>
+          <w:sz w:val="20"/>
+          <w:szCs w:val="20"/>
+        </w:rPr>
         <w:t>Low-medium</w:t>
       </w:r>
     </w:p>
@@ -502,17 +910,37 @@
       <w:pPr>
         <w:spacing w:after="0"/>
         <w:ind w:firstLine="360"/>
+        <w:rPr>
+          <w:rFonts w:ascii="Times New Roman" w:hAnsi="Times New Roman" w:cs="Times New Roman"/>
+          <w:sz w:val="20"/>
+          <w:szCs w:val="20"/>
+        </w:rPr>
       </w:pPr>
     </w:p>
     <w:p>
       <w:pPr>
         <w:spacing w:after="0"/>
         <w:ind w:firstLine="360"/>
-      </w:pPr>
-      <w:r>
+        <w:rPr>
+          <w:rFonts w:ascii="Times New Roman" w:hAnsi="Times New Roman" w:cs="Times New Roman"/>
+          <w:sz w:val="20"/>
+          <w:szCs w:val="20"/>
+        </w:rPr>
+      </w:pPr>
+      <w:r>
+        <w:rPr>
+          <w:rFonts w:ascii="Times New Roman" w:hAnsi="Times New Roman" w:cs="Times New Roman"/>
+          <w:sz w:val="20"/>
+          <w:szCs w:val="20"/>
+        </w:rPr>
         <w:t>Available l</w:t>
       </w:r>
       <w:r>
+        <w:rPr>
+          <w:rFonts w:ascii="Times New Roman" w:hAnsi="Times New Roman" w:cs="Times New Roman"/>
+          <w:sz w:val="20"/>
+          <w:szCs w:val="20"/>
+        </w:rPr>
         <w:t>iterature:</w:t>
       </w:r>
     </w:p>
@@ -520,11 +948,26 @@
       <w:pPr>
         <w:spacing w:after="0"/>
         <w:ind w:firstLine="360"/>
-      </w:pPr>
-      <w:r>
+        <w:rPr>
+          <w:rFonts w:ascii="Times New Roman" w:hAnsi="Times New Roman" w:cs="Times New Roman"/>
+          <w:sz w:val="20"/>
+          <w:szCs w:val="20"/>
+        </w:rPr>
+      </w:pPr>
+      <w:r>
+        <w:rPr>
+          <w:rFonts w:ascii="Times New Roman" w:hAnsi="Times New Roman" w:cs="Times New Roman"/>
+          <w:sz w:val="20"/>
+          <w:szCs w:val="20"/>
+        </w:rPr>
         <w:t xml:space="preserve">Have seen 1-2 recent papers </w:t>
       </w:r>
       <w:r>
+        <w:rPr>
+          <w:rFonts w:ascii="Times New Roman" w:hAnsi="Times New Roman" w:cs="Times New Roman"/>
+          <w:sz w:val="20"/>
+          <w:szCs w:val="20"/>
+        </w:rPr>
         <w:t>on this topic</w:t>
       </w:r>
     </w:p>
@@ -533,6 +976,11 @@
         <w:pStyle w:val="ListParagraph"/>
         <w:spacing w:after="0"/>
         <w:ind w:left="360"/>
+        <w:rPr>
+          <w:rFonts w:ascii="Times New Roman" w:hAnsi="Times New Roman" w:cs="Times New Roman"/>
+          <w:sz w:val="20"/>
+          <w:szCs w:val="20"/>
+        </w:rPr>
       </w:pPr>
     </w:p>
     <w:p>
@@ -545,18 +993,27 @@
         <w:spacing w:after="0"/>
         <w:ind w:left="360"/>
         <w:rPr>
+          <w:rFonts w:ascii="Times New Roman" w:hAnsi="Times New Roman" w:cs="Times New Roman"/>
           <w:b/>
-        </w:rPr>
-      </w:pPr>
-      <w:r>
-        <w:rPr>
+          <w:sz w:val="20"/>
+          <w:szCs w:val="20"/>
+        </w:rPr>
+      </w:pPr>
+      <w:r>
+        <w:rPr>
+          <w:rFonts w:ascii="Times New Roman" w:hAnsi="Times New Roman" w:cs="Times New Roman"/>
           <w:b/>
+          <w:sz w:val="20"/>
+          <w:szCs w:val="20"/>
         </w:rPr>
         <w:t>“Parallel Distributed Multi-area State Estimation using ADMM</w:t>
       </w:r>
       <w:r>
         <w:rPr>
+          <w:rFonts w:ascii="Times New Roman" w:hAnsi="Times New Roman" w:cs="Times New Roman"/>
           <w:b/>
+          <w:sz w:val="20"/>
+          <w:szCs w:val="20"/>
         </w:rPr>
         <w:t>”</w:t>
       </w:r>
@@ -566,15 +1023,30 @@
         <w:pStyle w:val="ListParagraph"/>
         <w:spacing w:after="0"/>
         <w:ind w:left="360"/>
-      </w:pPr>
-    </w:p>
-    <w:p>
-      <w:pPr>
-        <w:pStyle w:val="ListParagraph"/>
-        <w:spacing w:after="0"/>
-        <w:ind w:left="360"/>
-      </w:pPr>
-      <w:r>
+        <w:rPr>
+          <w:rFonts w:ascii="Times New Roman" w:hAnsi="Times New Roman" w:cs="Times New Roman"/>
+          <w:sz w:val="20"/>
+          <w:szCs w:val="20"/>
+        </w:rPr>
+      </w:pPr>
+    </w:p>
+    <w:p>
+      <w:pPr>
+        <w:pStyle w:val="ListParagraph"/>
+        <w:spacing w:after="0"/>
+        <w:ind w:left="360"/>
+        <w:rPr>
+          <w:rFonts w:ascii="Times New Roman" w:hAnsi="Times New Roman" w:cs="Times New Roman"/>
+          <w:sz w:val="20"/>
+          <w:szCs w:val="20"/>
+        </w:rPr>
+      </w:pPr>
+      <w:r>
+        <w:rPr>
+          <w:rFonts w:ascii="Times New Roman" w:hAnsi="Times New Roman" w:cs="Times New Roman"/>
+          <w:sz w:val="20"/>
+          <w:szCs w:val="20"/>
+        </w:rPr>
         <w:t>Problem statement:</w:t>
       </w:r>
     </w:p>
@@ -583,102 +1055,252 @@
         <w:pStyle w:val="ListParagraph"/>
         <w:spacing w:after="0"/>
         <w:ind w:left="360"/>
-      </w:pPr>
-      <w:r>
-        <w:lastRenderedPageBreak/>
+        <w:rPr>
+          <w:rFonts w:ascii="Times New Roman" w:hAnsi="Times New Roman" w:cs="Times New Roman"/>
+          <w:sz w:val="20"/>
+          <w:szCs w:val="20"/>
+        </w:rPr>
+      </w:pPr>
+      <w:r>
+        <w:rPr>
+          <w:rFonts w:ascii="Times New Roman" w:hAnsi="Times New Roman" w:cs="Times New Roman"/>
+          <w:sz w:val="20"/>
+          <w:szCs w:val="20"/>
+        </w:rPr>
         <w:t xml:space="preserve">Distributed multi-area state estimation has been </w:t>
       </w:r>
       <w:r>
+        <w:rPr>
+          <w:rFonts w:ascii="Times New Roman" w:hAnsi="Times New Roman" w:cs="Times New Roman"/>
+          <w:sz w:val="20"/>
+          <w:szCs w:val="20"/>
+        </w:rPr>
         <w:t xml:space="preserve">of great interest to the </w:t>
       </w:r>
       <w:r>
+        <w:rPr>
+          <w:rFonts w:ascii="Times New Roman" w:hAnsi="Times New Roman" w:cs="Times New Roman"/>
+          <w:sz w:val="20"/>
+          <w:szCs w:val="20"/>
+        </w:rPr>
         <w:t xml:space="preserve">power </w:t>
       </w:r>
       <w:r>
+        <w:rPr>
+          <w:rFonts w:ascii="Times New Roman" w:hAnsi="Times New Roman" w:cs="Times New Roman"/>
+          <w:sz w:val="20"/>
+          <w:szCs w:val="20"/>
+        </w:rPr>
         <w:t xml:space="preserve">industry due to the need to accurately estimate inter-area </w:t>
       </w:r>
       <w:r>
+        <w:rPr>
+          <w:rFonts w:ascii="Times New Roman" w:hAnsi="Times New Roman" w:cs="Times New Roman"/>
+          <w:sz w:val="20"/>
+          <w:szCs w:val="20"/>
+        </w:rPr>
         <w:t>transactions</w:t>
       </w:r>
       <w:r>
+        <w:rPr>
+          <w:rFonts w:ascii="Times New Roman" w:hAnsi="Times New Roman" w:cs="Times New Roman"/>
+          <w:sz w:val="20"/>
+          <w:szCs w:val="20"/>
+        </w:rPr>
         <w:t xml:space="preserve"> </w:t>
       </w:r>
       <w:r>
         <w:rPr>
+          <w:rFonts w:ascii="Times New Roman" w:hAnsi="Times New Roman" w:cs="Times New Roman"/>
+          <w:sz w:val="20"/>
+          <w:szCs w:val="20"/>
           <w:highlight w:val="yellow"/>
         </w:rPr>
         <w:t>(double check this)</w:t>
       </w:r>
       <w:r>
+        <w:rPr>
+          <w:rFonts w:ascii="Times New Roman" w:hAnsi="Times New Roman" w:cs="Times New Roman"/>
+          <w:sz w:val="20"/>
+          <w:szCs w:val="20"/>
+        </w:rPr>
         <w:t>.</w:t>
       </w:r>
       <w:r>
+        <w:rPr>
+          <w:rFonts w:ascii="Times New Roman" w:hAnsi="Times New Roman" w:cs="Times New Roman"/>
+          <w:sz w:val="20"/>
+          <w:szCs w:val="20"/>
+        </w:rPr>
         <w:t xml:space="preserve"> </w:t>
       </w:r>
       <w:r>
+        <w:rPr>
+          <w:rFonts w:ascii="Times New Roman" w:hAnsi="Times New Roman" w:cs="Times New Roman"/>
+          <w:sz w:val="20"/>
+          <w:szCs w:val="20"/>
+        </w:rPr>
         <w:t xml:space="preserve">Many previously proposed </w:t>
       </w:r>
       <w:r>
+        <w:rPr>
+          <w:rFonts w:ascii="Times New Roman" w:hAnsi="Times New Roman" w:cs="Times New Roman"/>
+          <w:sz w:val="20"/>
+          <w:szCs w:val="20"/>
+        </w:rPr>
         <w:t>approaches require</w:t>
       </w:r>
       <w:r>
+        <w:rPr>
+          <w:rFonts w:ascii="Times New Roman" w:hAnsi="Times New Roman" w:cs="Times New Roman"/>
+          <w:sz w:val="20"/>
+          <w:szCs w:val="20"/>
+        </w:rPr>
         <w:t>d</w:t>
       </w:r>
       <w:r>
+        <w:rPr>
+          <w:rFonts w:ascii="Times New Roman" w:hAnsi="Times New Roman" w:cs="Times New Roman"/>
+          <w:sz w:val="20"/>
+          <w:szCs w:val="20"/>
+        </w:rPr>
         <w:t xml:space="preserve"> </w:t>
       </w:r>
       <w:r>
+        <w:rPr>
+          <w:rFonts w:ascii="Times New Roman" w:hAnsi="Times New Roman" w:cs="Times New Roman"/>
+          <w:sz w:val="20"/>
+          <w:szCs w:val="20"/>
+        </w:rPr>
         <w:t xml:space="preserve">a central </w:t>
       </w:r>
       <w:r>
+        <w:rPr>
+          <w:rFonts w:ascii="Times New Roman" w:hAnsi="Times New Roman" w:cs="Times New Roman"/>
+          <w:sz w:val="20"/>
+          <w:szCs w:val="20"/>
+        </w:rPr>
         <w:t xml:space="preserve">entity to coordinate and </w:t>
       </w:r>
       <w:r>
+        <w:rPr>
+          <w:rFonts w:ascii="Times New Roman" w:hAnsi="Times New Roman" w:cs="Times New Roman"/>
+          <w:sz w:val="20"/>
+          <w:szCs w:val="20"/>
+        </w:rPr>
         <w:t>facilitate this process. ADMM is a</w:t>
       </w:r>
       <w:r>
+        <w:rPr>
+          <w:rFonts w:ascii="Times New Roman" w:hAnsi="Times New Roman" w:cs="Times New Roman"/>
+          <w:sz w:val="20"/>
+          <w:szCs w:val="20"/>
+        </w:rPr>
         <w:t>n inherently</w:t>
       </w:r>
       <w:r>
+        <w:rPr>
+          <w:rFonts w:ascii="Times New Roman" w:hAnsi="Times New Roman" w:cs="Times New Roman"/>
+          <w:sz w:val="20"/>
+          <w:szCs w:val="20"/>
+        </w:rPr>
         <w:t xml:space="preserve"> dece</w:t>
       </w:r>
       <w:r>
+        <w:rPr>
+          <w:rFonts w:ascii="Times New Roman" w:hAnsi="Times New Roman" w:cs="Times New Roman"/>
+          <w:sz w:val="20"/>
+          <w:szCs w:val="20"/>
+        </w:rPr>
         <w:t xml:space="preserve">ntralized algorithm that can converge to the central solution </w:t>
       </w:r>
       <w:r>
+        <w:rPr>
+          <w:rFonts w:ascii="Times New Roman" w:hAnsi="Times New Roman" w:cs="Times New Roman"/>
+          <w:sz w:val="20"/>
+          <w:szCs w:val="20"/>
+        </w:rPr>
         <w:t xml:space="preserve">assuming there is sufficient communication between </w:t>
       </w:r>
       <w:r>
+        <w:rPr>
+          <w:rFonts w:ascii="Times New Roman" w:hAnsi="Times New Roman" w:cs="Times New Roman"/>
+          <w:sz w:val="20"/>
+          <w:szCs w:val="20"/>
+        </w:rPr>
         <w:t>each control area</w:t>
       </w:r>
       <w:r>
+        <w:rPr>
+          <w:rFonts w:ascii="Times New Roman" w:hAnsi="Times New Roman" w:cs="Times New Roman"/>
+          <w:sz w:val="20"/>
+          <w:szCs w:val="20"/>
+        </w:rPr>
         <w:t xml:space="preserve"> </w:t>
       </w:r>
       <w:r>
         <w:rPr>
+          <w:rFonts w:ascii="Times New Roman" w:hAnsi="Times New Roman" w:cs="Times New Roman"/>
+          <w:sz w:val="20"/>
+          <w:szCs w:val="20"/>
           <w:highlight w:val="yellow"/>
         </w:rPr>
         <w:t>(need to reexamine how my implementation is currently handling the communication)</w:t>
       </w:r>
       <w:r>
+        <w:rPr>
+          <w:rFonts w:ascii="Times New Roman" w:hAnsi="Times New Roman" w:cs="Times New Roman"/>
+          <w:sz w:val="20"/>
+          <w:szCs w:val="20"/>
+        </w:rPr>
         <w:t xml:space="preserve">. </w:t>
       </w:r>
       <w:r>
+        <w:rPr>
+          <w:rFonts w:ascii="Times New Roman" w:hAnsi="Times New Roman" w:cs="Times New Roman"/>
+          <w:sz w:val="20"/>
+          <w:szCs w:val="20"/>
+        </w:rPr>
         <w:t>Previo</w:t>
       </w:r>
       <w:r>
+        <w:rPr>
+          <w:rFonts w:ascii="Times New Roman" w:hAnsi="Times New Roman" w:cs="Times New Roman"/>
+          <w:sz w:val="20"/>
+          <w:szCs w:val="20"/>
+        </w:rPr>
         <w:t xml:space="preserve">us work on ADMM-based D-MASE </w:t>
       </w:r>
       <w:r>
+        <w:rPr>
+          <w:rFonts w:ascii="Times New Roman" w:hAnsi="Times New Roman" w:cs="Times New Roman"/>
+          <w:sz w:val="20"/>
+          <w:szCs w:val="20"/>
+        </w:rPr>
         <w:t>d</w:t>
       </w:r>
       <w:r>
+        <w:rPr>
+          <w:rFonts w:ascii="Times New Roman" w:hAnsi="Times New Roman" w:cs="Times New Roman"/>
+          <w:sz w:val="20"/>
+          <w:szCs w:val="20"/>
+        </w:rPr>
         <w:t xml:space="preserve">escribed the formulation of the </w:t>
       </w:r>
       <w:r>
+        <w:rPr>
+          <w:rFonts w:ascii="Times New Roman" w:hAnsi="Times New Roman" w:cs="Times New Roman"/>
+          <w:sz w:val="20"/>
+          <w:szCs w:val="20"/>
+        </w:rPr>
         <w:t xml:space="preserve">problem along with </w:t>
       </w:r>
       <w:r>
+        <w:rPr>
+          <w:rFonts w:ascii="Times New Roman" w:hAnsi="Times New Roman" w:cs="Times New Roman"/>
+          <w:sz w:val="20"/>
+          <w:szCs w:val="20"/>
+        </w:rPr>
         <w:t>how to handle error rejection in a decentralized way. However, it did not investigate the impact of the number of areas on overall performance.</w:t>
       </w:r>
     </w:p>
@@ -687,15 +1309,30 @@
         <w:pStyle w:val="ListParagraph"/>
         <w:spacing w:after="0"/>
         <w:ind w:left="360"/>
-      </w:pPr>
-    </w:p>
-    <w:p>
-      <w:pPr>
-        <w:pStyle w:val="ListParagraph"/>
-        <w:spacing w:after="0"/>
-        <w:ind w:left="360"/>
-      </w:pPr>
-      <w:r>
+        <w:rPr>
+          <w:rFonts w:ascii="Times New Roman" w:hAnsi="Times New Roman" w:cs="Times New Roman"/>
+          <w:sz w:val="20"/>
+          <w:szCs w:val="20"/>
+        </w:rPr>
+      </w:pPr>
+    </w:p>
+    <w:p>
+      <w:pPr>
+        <w:pStyle w:val="ListParagraph"/>
+        <w:spacing w:after="0"/>
+        <w:ind w:left="360"/>
+        <w:rPr>
+          <w:rFonts w:ascii="Times New Roman" w:hAnsi="Times New Roman" w:cs="Times New Roman"/>
+          <w:sz w:val="20"/>
+          <w:szCs w:val="20"/>
+        </w:rPr>
+      </w:pPr>
+      <w:r>
+        <w:rPr>
+          <w:rFonts w:ascii="Times New Roman" w:hAnsi="Times New Roman" w:cs="Times New Roman"/>
+          <w:sz w:val="20"/>
+          <w:szCs w:val="20"/>
+        </w:rPr>
         <w:t>Work to be done:</w:t>
       </w:r>
     </w:p>
@@ -707,20 +1344,51 @@
           <w:numId w:val="6"/>
         </w:numPr>
         <w:spacing w:after="0"/>
-      </w:pPr>
-      <w:r>
+        <w:rPr>
+          <w:rFonts w:ascii="Times New Roman" w:hAnsi="Times New Roman" w:cs="Times New Roman"/>
+          <w:sz w:val="20"/>
+          <w:szCs w:val="20"/>
+        </w:rPr>
+      </w:pPr>
+      <w:r>
+        <w:rPr>
+          <w:rFonts w:ascii="Times New Roman" w:hAnsi="Times New Roman" w:cs="Times New Roman"/>
+          <w:sz w:val="20"/>
+          <w:szCs w:val="20"/>
+        </w:rPr>
+        <w:lastRenderedPageBreak/>
         <w:t xml:space="preserve">Would be useful to have an automatic partitioning tool so that I could easily compare 2 vs 10 vs 100 vs 100 </w:t>
       </w:r>
       <w:r>
+        <w:rPr>
+          <w:rFonts w:ascii="Times New Roman" w:hAnsi="Times New Roman" w:cs="Times New Roman"/>
+          <w:sz w:val="20"/>
+          <w:szCs w:val="20"/>
+        </w:rPr>
         <w:t xml:space="preserve">partitions </w:t>
       </w:r>
       <w:r>
+        <w:rPr>
+          <w:rFonts w:ascii="Times New Roman" w:hAnsi="Times New Roman" w:cs="Times New Roman"/>
+          <w:sz w:val="20"/>
+          <w:szCs w:val="20"/>
+        </w:rPr>
         <w:t>withou</w:t>
       </w:r>
       <w:r>
+        <w:rPr>
+          <w:rFonts w:ascii="Times New Roman" w:hAnsi="Times New Roman" w:cs="Times New Roman"/>
+          <w:sz w:val="20"/>
+          <w:szCs w:val="20"/>
+        </w:rPr>
         <w:t>t having to manually partition</w:t>
       </w:r>
       <w:r>
+        <w:rPr>
+          <w:rFonts w:ascii="Times New Roman" w:hAnsi="Times New Roman" w:cs="Times New Roman"/>
+          <w:sz w:val="20"/>
+          <w:szCs w:val="20"/>
+        </w:rPr>
         <w:t xml:space="preserve"> each test case.</w:t>
       </w:r>
     </w:p>
@@ -732,12 +1400,19 @@
           <w:numId w:val="6"/>
         </w:numPr>
         <w:spacing w:after="0"/>
-      </w:pPr>
-      <w:r>
-        <w:t>Would need pretty large systems to g</w:t>
-      </w:r>
-      <w:r>
-        <w:t>et noticeable speed improvements</w:t>
+        <w:rPr>
+          <w:rFonts w:ascii="Times New Roman" w:hAnsi="Times New Roman" w:cs="Times New Roman"/>
+          <w:sz w:val="20"/>
+          <w:szCs w:val="20"/>
+        </w:rPr>
+      </w:pPr>
+      <w:r>
+        <w:rPr>
+          <w:rFonts w:ascii="Times New Roman" w:hAnsi="Times New Roman" w:cs="Times New Roman"/>
+          <w:sz w:val="20"/>
+          <w:szCs w:val="20"/>
+        </w:rPr>
+        <w:t>Would need pretty large systems to get noticeable speed improvements</w:t>
       </w:r>
     </w:p>
     <w:p>
@@ -745,6 +1420,11 @@
         <w:pStyle w:val="ListParagraph"/>
         <w:spacing w:after="0"/>
         <w:ind w:left="1080"/>
+        <w:rPr>
+          <w:rFonts w:ascii="Times New Roman" w:hAnsi="Times New Roman" w:cs="Times New Roman"/>
+          <w:sz w:val="20"/>
+          <w:szCs w:val="20"/>
+        </w:rPr>
       </w:pPr>
     </w:p>
     <w:p>
@@ -755,18 +1435,27 @@
           <w:numId w:val="5"/>
         </w:numPr>
         <w:spacing w:after="0"/>
-      </w:pPr>
-      <w:r>
+        <w:rPr>
+          <w:rFonts w:ascii="Times New Roman" w:hAnsi="Times New Roman" w:cs="Times New Roman"/>
+          <w:sz w:val="20"/>
+          <w:szCs w:val="20"/>
+        </w:rPr>
+      </w:pPr>
+      <w:r>
+        <w:rPr>
+          <w:rFonts w:ascii="Times New Roman" w:hAnsi="Times New Roman" w:cs="Times New Roman"/>
+          <w:sz w:val="20"/>
+          <w:szCs w:val="20"/>
+        </w:rPr>
         <w:t>Option 1:</w:t>
       </w:r>
       <w:r>
-        <w:t xml:space="preserve"> </w:t>
-      </w:r>
-      <w:r>
-        <w:t xml:space="preserve"> t</w:t>
-      </w:r>
-      <w:r>
-        <w:t>ruly parallelize using C++ and MPI</w:t>
+        <w:rPr>
+          <w:rFonts w:ascii="Times New Roman" w:hAnsi="Times New Roman" w:cs="Times New Roman"/>
+          <w:sz w:val="20"/>
+          <w:szCs w:val="20"/>
+        </w:rPr>
+        <w:t xml:space="preserve">  truly parallelize using C++ and MPI</w:t>
       </w:r>
     </w:p>
     <w:p>
@@ -777,8 +1466,18 @@
           <w:numId w:val="5"/>
         </w:numPr>
         <w:spacing w:after="0"/>
-      </w:pPr>
-      <w:r>
+        <w:rPr>
+          <w:rFonts w:ascii="Times New Roman" w:hAnsi="Times New Roman" w:cs="Times New Roman"/>
+          <w:sz w:val="20"/>
+          <w:szCs w:val="20"/>
+        </w:rPr>
+      </w:pPr>
+      <w:r>
+        <w:rPr>
+          <w:rFonts w:ascii="Times New Roman" w:hAnsi="Times New Roman" w:cs="Times New Roman"/>
+          <w:sz w:val="20"/>
+          <w:szCs w:val="20"/>
+        </w:rPr>
         <w:t>Set up Visual Studio and math libraries</w:t>
       </w:r>
     </w:p>
@@ -790,8 +1489,18 @@
           <w:numId w:val="5"/>
         </w:numPr>
         <w:spacing w:after="0"/>
-      </w:pPr>
-      <w:r>
+        <w:rPr>
+          <w:rFonts w:ascii="Times New Roman" w:hAnsi="Times New Roman" w:cs="Times New Roman"/>
+          <w:sz w:val="20"/>
+          <w:szCs w:val="20"/>
+        </w:rPr>
+      </w:pPr>
+      <w:r>
+        <w:rPr>
+          <w:rFonts w:ascii="Times New Roman" w:hAnsi="Times New Roman" w:cs="Times New Roman"/>
+          <w:sz w:val="20"/>
+          <w:szCs w:val="20"/>
+        </w:rPr>
         <w:t>Port centralized SE code from MATLAB to C++ (code and debug)</w:t>
       </w:r>
     </w:p>
@@ -803,17 +1512,34 @@
           <w:numId w:val="5"/>
         </w:numPr>
         <w:spacing w:after="0"/>
-      </w:pPr>
-      <w:r>
+        <w:rPr>
+          <w:rFonts w:ascii="Times New Roman" w:hAnsi="Times New Roman" w:cs="Times New Roman"/>
+          <w:sz w:val="20"/>
+          <w:szCs w:val="20"/>
+        </w:rPr>
+      </w:pPr>
+      <w:r>
+        <w:rPr>
+          <w:rFonts w:ascii="Times New Roman" w:hAnsi="Times New Roman" w:cs="Times New Roman"/>
+          <w:sz w:val="20"/>
+          <w:szCs w:val="20"/>
+        </w:rPr>
         <w:t>Port ADMM SE code from</w:t>
       </w:r>
       <w:r>
-        <w:t xml:space="preserve"> </w:t>
-      </w:r>
-      <w:r>
-        <w:t>MATLAB to C++</w:t>
-      </w:r>
-      <w:r>
+        <w:rPr>
+          <w:rFonts w:ascii="Times New Roman" w:hAnsi="Times New Roman" w:cs="Times New Roman"/>
+          <w:sz w:val="20"/>
+          <w:szCs w:val="20"/>
+        </w:rPr>
+        <w:t xml:space="preserve"> MATLAB to C++</w:t>
+      </w:r>
+      <w:r>
+        <w:rPr>
+          <w:rFonts w:ascii="Times New Roman" w:hAnsi="Times New Roman" w:cs="Times New Roman"/>
+          <w:sz w:val="20"/>
+          <w:szCs w:val="20"/>
+        </w:rPr>
         <w:t xml:space="preserve"> (code and debug)</w:t>
       </w:r>
     </w:p>
@@ -825,19 +1551,44 @@
           <w:numId w:val="5"/>
         </w:numPr>
         <w:spacing w:after="0"/>
+        <w:rPr>
+          <w:rFonts w:ascii="Times New Roman" w:hAnsi="Times New Roman" w:cs="Times New Roman"/>
+          <w:sz w:val="20"/>
+          <w:szCs w:val="20"/>
+        </w:rPr>
       </w:pPr>
       <w:proofErr w:type="spellStart"/>
       <w:r>
+        <w:rPr>
+          <w:rFonts w:ascii="Times New Roman" w:hAnsi="Times New Roman" w:cs="Times New Roman"/>
+          <w:sz w:val="20"/>
+          <w:szCs w:val="20"/>
+        </w:rPr>
         <w:t>Refamiliarize</w:t>
       </w:r>
       <w:proofErr w:type="spellEnd"/>
       <w:r>
+        <w:rPr>
+          <w:rFonts w:ascii="Times New Roman" w:hAnsi="Times New Roman" w:cs="Times New Roman"/>
+          <w:sz w:val="20"/>
+          <w:szCs w:val="20"/>
+        </w:rPr>
         <w:t xml:space="preserve"> myself with MPI and </w:t>
       </w:r>
       <w:r>
+        <w:rPr>
+          <w:rFonts w:ascii="Times New Roman" w:hAnsi="Times New Roman" w:cs="Times New Roman"/>
+          <w:sz w:val="20"/>
+          <w:szCs w:val="20"/>
+        </w:rPr>
         <w:t xml:space="preserve">how to </w:t>
       </w:r>
       <w:r>
+        <w:rPr>
+          <w:rFonts w:ascii="Times New Roman" w:hAnsi="Times New Roman" w:cs="Times New Roman"/>
+          <w:sz w:val="20"/>
+          <w:szCs w:val="20"/>
+        </w:rPr>
         <w:t>submit jobs to the cluster</w:t>
       </w:r>
     </w:p>
@@ -849,8 +1600,18 @@
           <w:numId w:val="5"/>
         </w:numPr>
         <w:spacing w:after="0"/>
-      </w:pPr>
-      <w:r>
+        <w:rPr>
+          <w:rFonts w:ascii="Times New Roman" w:hAnsi="Times New Roman" w:cs="Times New Roman"/>
+          <w:sz w:val="20"/>
+          <w:szCs w:val="20"/>
+        </w:rPr>
+      </w:pPr>
+      <w:r>
+        <w:rPr>
+          <w:rFonts w:ascii="Times New Roman" w:hAnsi="Times New Roman" w:cs="Times New Roman"/>
+          <w:sz w:val="20"/>
+          <w:szCs w:val="20"/>
+        </w:rPr>
         <w:t>Implement and debug the MPI code</w:t>
       </w:r>
     </w:p>
@@ -859,11 +1620,26 @@
         <w:pStyle w:val="ListParagraph"/>
         <w:spacing w:after="0"/>
         <w:ind w:left="1080"/>
-      </w:pPr>
-      <w:r>
+        <w:rPr>
+          <w:rFonts w:ascii="Times New Roman" w:hAnsi="Times New Roman" w:cs="Times New Roman"/>
+          <w:sz w:val="20"/>
+          <w:szCs w:val="20"/>
+        </w:rPr>
+      </w:pPr>
+      <w:r>
+        <w:rPr>
+          <w:rFonts w:ascii="Times New Roman" w:hAnsi="Times New Roman" w:cs="Times New Roman"/>
+          <w:sz w:val="20"/>
+          <w:szCs w:val="20"/>
+        </w:rPr>
         <w:t>Result</w:t>
       </w:r>
       <w:r>
+        <w:rPr>
+          <w:rFonts w:ascii="Times New Roman" w:hAnsi="Times New Roman" w:cs="Times New Roman"/>
+          <w:sz w:val="20"/>
+          <w:szCs w:val="20"/>
+        </w:rPr>
         <w:t>: get truly accurate timings</w:t>
       </w:r>
     </w:p>
@@ -871,17 +1647,37 @@
       <w:pPr>
         <w:spacing w:after="0"/>
         <w:ind w:left="720" w:firstLine="360"/>
+        <w:rPr>
+          <w:rFonts w:ascii="Times New Roman" w:hAnsi="Times New Roman" w:cs="Times New Roman"/>
+          <w:sz w:val="20"/>
+          <w:szCs w:val="20"/>
+        </w:rPr>
       </w:pPr>
     </w:p>
     <w:p>
       <w:pPr>
         <w:spacing w:after="0"/>
         <w:ind w:left="720" w:firstLine="360"/>
-      </w:pPr>
-      <w:r>
+        <w:rPr>
+          <w:rFonts w:ascii="Times New Roman" w:hAnsi="Times New Roman" w:cs="Times New Roman"/>
+          <w:sz w:val="20"/>
+          <w:szCs w:val="20"/>
+        </w:rPr>
+      </w:pPr>
+      <w:r>
+        <w:rPr>
+          <w:rFonts w:ascii="Times New Roman" w:hAnsi="Times New Roman" w:cs="Times New Roman"/>
+          <w:sz w:val="20"/>
+          <w:szCs w:val="20"/>
+        </w:rPr>
         <w:t>Estimated level of effort</w:t>
       </w:r>
       <w:r>
+        <w:rPr>
+          <w:rFonts w:ascii="Times New Roman" w:hAnsi="Times New Roman" w:cs="Times New Roman"/>
+          <w:sz w:val="20"/>
+          <w:szCs w:val="20"/>
+        </w:rPr>
         <w:t>:</w:t>
       </w:r>
     </w:p>
@@ -889,8 +1685,18 @@
       <w:pPr>
         <w:spacing w:after="0"/>
         <w:ind w:left="720" w:firstLine="360"/>
-      </w:pPr>
-      <w:r>
+        <w:rPr>
+          <w:rFonts w:ascii="Times New Roman" w:hAnsi="Times New Roman" w:cs="Times New Roman"/>
+          <w:sz w:val="20"/>
+          <w:szCs w:val="20"/>
+        </w:rPr>
+      </w:pPr>
+      <w:r>
+        <w:rPr>
+          <w:rFonts w:ascii="Times New Roman" w:hAnsi="Times New Roman" w:cs="Times New Roman"/>
+          <w:sz w:val="20"/>
+          <w:szCs w:val="20"/>
+        </w:rPr>
         <w:t>High</w:t>
       </w:r>
     </w:p>
@@ -898,6 +1704,11 @@
       <w:pPr>
         <w:spacing w:after="0"/>
         <w:ind w:firstLine="360"/>
+        <w:rPr>
+          <w:rFonts w:ascii="Times New Roman" w:hAnsi="Times New Roman" w:cs="Times New Roman"/>
+          <w:sz w:val="20"/>
+          <w:szCs w:val="20"/>
+        </w:rPr>
       </w:pPr>
     </w:p>
     <w:p>
@@ -908,17 +1719,42 @@
           <w:numId w:val="5"/>
         </w:numPr>
         <w:spacing w:after="0"/>
-      </w:pPr>
-      <w:r>
+        <w:rPr>
+          <w:rFonts w:ascii="Times New Roman" w:hAnsi="Times New Roman" w:cs="Times New Roman"/>
+          <w:sz w:val="20"/>
+          <w:szCs w:val="20"/>
+        </w:rPr>
+      </w:pPr>
+      <w:r>
+        <w:rPr>
+          <w:rFonts w:ascii="Times New Roman" w:hAnsi="Times New Roman" w:cs="Times New Roman"/>
+          <w:sz w:val="20"/>
+          <w:szCs w:val="20"/>
+        </w:rPr>
         <w:t>Option 2:</w:t>
       </w:r>
       <w:r>
+        <w:rPr>
+          <w:rFonts w:ascii="Times New Roman" w:hAnsi="Times New Roman" w:cs="Times New Roman"/>
+          <w:sz w:val="20"/>
+          <w:szCs w:val="20"/>
+        </w:rPr>
         <w:t xml:space="preserve"> fake parallelization</w:t>
       </w:r>
       <w:r>
+        <w:rPr>
+          <w:rFonts w:ascii="Times New Roman" w:hAnsi="Times New Roman" w:cs="Times New Roman"/>
+          <w:sz w:val="20"/>
+          <w:szCs w:val="20"/>
+        </w:rPr>
         <w:t xml:space="preserve"> </w:t>
       </w:r>
       <w:r>
+        <w:rPr>
+          <w:rFonts w:ascii="Times New Roman" w:hAnsi="Times New Roman" w:cs="Times New Roman"/>
+          <w:sz w:val="20"/>
+          <w:szCs w:val="20"/>
+        </w:rPr>
         <w:t>in MATLAB</w:t>
       </w:r>
     </w:p>
@@ -930,14 +1766,34 @@
           <w:numId w:val="5"/>
         </w:numPr>
         <w:spacing w:after="0"/>
-      </w:pPr>
-      <w:r>
+        <w:rPr>
+          <w:rFonts w:ascii="Times New Roman" w:hAnsi="Times New Roman" w:cs="Times New Roman"/>
+          <w:sz w:val="20"/>
+          <w:szCs w:val="20"/>
+        </w:rPr>
+      </w:pPr>
+      <w:r>
+        <w:rPr>
+          <w:rFonts w:ascii="Times New Roman" w:hAnsi="Times New Roman" w:cs="Times New Roman"/>
+          <w:sz w:val="20"/>
+          <w:szCs w:val="20"/>
+        </w:rPr>
         <w:t xml:space="preserve">Find a way to estimate communication time </w:t>
       </w:r>
       <w:r>
+        <w:rPr>
+          <w:rFonts w:ascii="Times New Roman" w:hAnsi="Times New Roman" w:cs="Times New Roman"/>
+          <w:sz w:val="20"/>
+          <w:szCs w:val="20"/>
+        </w:rPr>
         <w:t>between</w:t>
       </w:r>
       <w:r>
+        <w:rPr>
+          <w:rFonts w:ascii="Times New Roman" w:hAnsi="Times New Roman" w:cs="Times New Roman"/>
+          <w:sz w:val="20"/>
+          <w:szCs w:val="20"/>
+        </w:rPr>
         <w:t xml:space="preserve"> partitions</w:t>
       </w:r>
     </w:p>
@@ -949,11 +1805,26 @@
           <w:numId w:val="5"/>
         </w:numPr>
         <w:spacing w:after="0"/>
-      </w:pPr>
-      <w:r>
+        <w:rPr>
+          <w:rFonts w:ascii="Times New Roman" w:hAnsi="Times New Roman" w:cs="Times New Roman"/>
+          <w:sz w:val="20"/>
+          <w:szCs w:val="20"/>
+        </w:rPr>
+      </w:pPr>
+      <w:r>
+        <w:rPr>
+          <w:rFonts w:ascii="Times New Roman" w:hAnsi="Times New Roman" w:cs="Times New Roman"/>
+          <w:sz w:val="20"/>
+          <w:szCs w:val="20"/>
+        </w:rPr>
         <w:t>Time in MATLAB how long it takes each partition to do its own SE</w:t>
       </w:r>
       <w:r>
+        <w:rPr>
+          <w:rFonts w:ascii="Times New Roman" w:hAnsi="Times New Roman" w:cs="Times New Roman"/>
+          <w:sz w:val="20"/>
+          <w:szCs w:val="20"/>
+        </w:rPr>
         <w:t xml:space="preserve"> and take the max of those</w:t>
       </w:r>
     </w:p>
@@ -965,8 +1836,18 @@
           <w:numId w:val="5"/>
         </w:numPr>
         <w:spacing w:after="0"/>
-      </w:pPr>
-      <w:r>
+        <w:rPr>
+          <w:rFonts w:ascii="Times New Roman" w:hAnsi="Times New Roman" w:cs="Times New Roman"/>
+          <w:sz w:val="20"/>
+          <w:szCs w:val="20"/>
+        </w:rPr>
+      </w:pPr>
+      <w:r>
+        <w:rPr>
+          <w:rFonts w:ascii="Times New Roman" w:hAnsi="Times New Roman" w:cs="Times New Roman"/>
+          <w:sz w:val="20"/>
+          <w:szCs w:val="20"/>
+        </w:rPr>
         <w:t>Compare behavior of having different numbers of partitions</w:t>
       </w:r>
     </w:p>
@@ -978,16 +1859,36 @@
           <w:numId w:val="5"/>
         </w:numPr>
         <w:spacing w:after="0"/>
-      </w:pPr>
-      <w:r>
+        <w:rPr>
+          <w:rFonts w:ascii="Times New Roman" w:hAnsi="Times New Roman" w:cs="Times New Roman"/>
+          <w:sz w:val="20"/>
+          <w:szCs w:val="20"/>
+        </w:rPr>
+      </w:pPr>
+      <w:r>
+        <w:rPr>
+          <w:rFonts w:ascii="Times New Roman" w:hAnsi="Times New Roman" w:cs="Times New Roman"/>
+          <w:sz w:val="20"/>
+          <w:szCs w:val="20"/>
+        </w:rPr>
         <w:t xml:space="preserve">If automatic </w:t>
       </w:r>
       <w:proofErr w:type="spellStart"/>
       <w:r>
+        <w:rPr>
+          <w:rFonts w:ascii="Times New Roman" w:hAnsi="Times New Roman" w:cs="Times New Roman"/>
+          <w:sz w:val="20"/>
+          <w:szCs w:val="20"/>
+        </w:rPr>
         <w:t>partitioner</w:t>
       </w:r>
       <w:proofErr w:type="spellEnd"/>
       <w:r>
+        <w:rPr>
+          <w:rFonts w:ascii="Times New Roman" w:hAnsi="Times New Roman" w:cs="Times New Roman"/>
+          <w:sz w:val="20"/>
+          <w:szCs w:val="20"/>
+        </w:rPr>
         <w:t xml:space="preserve"> works, could try partitioning different ways and see if that has an estimated impact</w:t>
       </w:r>
     </w:p>
@@ -995,26 +1896,66 @@
       <w:pPr>
         <w:spacing w:after="0"/>
         <w:ind w:left="1080"/>
-      </w:pPr>
-      <w:r>
+        <w:rPr>
+          <w:rFonts w:ascii="Times New Roman" w:hAnsi="Times New Roman" w:cs="Times New Roman"/>
+          <w:sz w:val="20"/>
+          <w:szCs w:val="20"/>
+        </w:rPr>
+      </w:pPr>
+      <w:r>
+        <w:rPr>
+          <w:rFonts w:ascii="Times New Roman" w:hAnsi="Times New Roman" w:cs="Times New Roman"/>
+          <w:sz w:val="20"/>
+          <w:szCs w:val="20"/>
+        </w:rPr>
         <w:t>Result: get an estimate of timings</w:t>
       </w:r>
       <w:r>
+        <w:rPr>
+          <w:rFonts w:ascii="Times New Roman" w:hAnsi="Times New Roman" w:cs="Times New Roman"/>
+          <w:sz w:val="20"/>
+          <w:szCs w:val="20"/>
+        </w:rPr>
         <w:t xml:space="preserve"> </w:t>
       </w:r>
       <w:r>
+        <w:rPr>
+          <w:rFonts w:ascii="Times New Roman" w:hAnsi="Times New Roman" w:cs="Times New Roman"/>
+          <w:sz w:val="20"/>
+          <w:szCs w:val="20"/>
+        </w:rPr>
         <w:t>(</w:t>
       </w:r>
       <w:r>
+        <w:rPr>
+          <w:rFonts w:ascii="Times New Roman" w:hAnsi="Times New Roman" w:cs="Times New Roman"/>
+          <w:sz w:val="20"/>
+          <w:szCs w:val="20"/>
+        </w:rPr>
         <w:t xml:space="preserve">and potentially </w:t>
       </w:r>
       <w:r>
+        <w:rPr>
+          <w:rFonts w:ascii="Times New Roman" w:hAnsi="Times New Roman" w:cs="Times New Roman"/>
+          <w:sz w:val="20"/>
+          <w:szCs w:val="20"/>
+        </w:rPr>
         <w:t>evaluate</w:t>
       </w:r>
       <w:r>
+        <w:rPr>
+          <w:rFonts w:ascii="Times New Roman" w:hAnsi="Times New Roman" w:cs="Times New Roman"/>
+          <w:sz w:val="20"/>
+          <w:szCs w:val="20"/>
+        </w:rPr>
         <w:t xml:space="preserve"> if it’s worth truly parallelizing</w:t>
       </w:r>
       <w:r>
+        <w:rPr>
+          <w:rFonts w:ascii="Times New Roman" w:hAnsi="Times New Roman" w:cs="Times New Roman"/>
+          <w:sz w:val="20"/>
+          <w:szCs w:val="20"/>
+        </w:rPr>
         <w:t>)</w:t>
       </w:r>
     </w:p>
@@ -1022,17 +1963,37 @@
       <w:pPr>
         <w:spacing w:after="0"/>
         <w:ind w:left="720" w:firstLine="720"/>
+        <w:rPr>
+          <w:rFonts w:ascii="Times New Roman" w:hAnsi="Times New Roman" w:cs="Times New Roman"/>
+          <w:sz w:val="20"/>
+          <w:szCs w:val="20"/>
+        </w:rPr>
       </w:pPr>
     </w:p>
     <w:p>
       <w:pPr>
         <w:spacing w:after="0"/>
         <w:ind w:left="720" w:firstLine="360"/>
-      </w:pPr>
-      <w:r>
+        <w:rPr>
+          <w:rFonts w:ascii="Times New Roman" w:hAnsi="Times New Roman" w:cs="Times New Roman"/>
+          <w:sz w:val="20"/>
+          <w:szCs w:val="20"/>
+        </w:rPr>
+      </w:pPr>
+      <w:r>
+        <w:rPr>
+          <w:rFonts w:ascii="Times New Roman" w:hAnsi="Times New Roman" w:cs="Times New Roman"/>
+          <w:sz w:val="20"/>
+          <w:szCs w:val="20"/>
+        </w:rPr>
         <w:t>Estimated l</w:t>
       </w:r>
       <w:r>
+        <w:rPr>
+          <w:rFonts w:ascii="Times New Roman" w:hAnsi="Times New Roman" w:cs="Times New Roman"/>
+          <w:sz w:val="20"/>
+          <w:szCs w:val="20"/>
+        </w:rPr>
         <w:t>evel of effort:</w:t>
       </w:r>
     </w:p>
@@ -1040,11 +2001,26 @@
       <w:pPr>
         <w:spacing w:after="0"/>
         <w:ind w:left="720" w:firstLine="360"/>
-      </w:pPr>
-      <w:r>
+        <w:rPr>
+          <w:rFonts w:ascii="Times New Roman" w:hAnsi="Times New Roman" w:cs="Times New Roman"/>
+          <w:sz w:val="20"/>
+          <w:szCs w:val="20"/>
+        </w:rPr>
+      </w:pPr>
+      <w:r>
+        <w:rPr>
+          <w:rFonts w:ascii="Times New Roman" w:hAnsi="Times New Roman" w:cs="Times New Roman"/>
+          <w:sz w:val="20"/>
+          <w:szCs w:val="20"/>
+        </w:rPr>
         <w:t>L</w:t>
       </w:r>
       <w:r>
+        <w:rPr>
+          <w:rFonts w:ascii="Times New Roman" w:hAnsi="Times New Roman" w:cs="Times New Roman"/>
+          <w:sz w:val="20"/>
+          <w:szCs w:val="20"/>
+        </w:rPr>
         <w:t>ow</w:t>
       </w:r>
     </w:p>
@@ -1053,14 +2029,29 @@
         <w:pStyle w:val="ListParagraph"/>
         <w:spacing w:after="0"/>
         <w:ind w:left="360"/>
+        <w:rPr>
+          <w:rFonts w:ascii="Times New Roman" w:hAnsi="Times New Roman" w:cs="Times New Roman"/>
+          <w:sz w:val="20"/>
+          <w:szCs w:val="20"/>
+        </w:rPr>
       </w:pPr>
     </w:p>
     <w:p>
       <w:pPr>
         <w:spacing w:after="0"/>
         <w:ind w:firstLine="360"/>
-      </w:pPr>
-      <w:r>
+        <w:rPr>
+          <w:rFonts w:ascii="Times New Roman" w:hAnsi="Times New Roman" w:cs="Times New Roman"/>
+          <w:sz w:val="20"/>
+          <w:szCs w:val="20"/>
+        </w:rPr>
+      </w:pPr>
+      <w:r>
+        <w:rPr>
+          <w:rFonts w:ascii="Times New Roman" w:hAnsi="Times New Roman" w:cs="Times New Roman"/>
+          <w:sz w:val="20"/>
+          <w:szCs w:val="20"/>
+        </w:rPr>
         <w:t>Available literature:</w:t>
       </w:r>
     </w:p>
@@ -1068,8 +2059,18 @@
       <w:pPr>
         <w:spacing w:after="0"/>
         <w:ind w:left="360"/>
-      </w:pPr>
-      <w:r>
+        <w:rPr>
+          <w:rFonts w:ascii="Times New Roman" w:hAnsi="Times New Roman" w:cs="Times New Roman"/>
+          <w:sz w:val="20"/>
+          <w:szCs w:val="20"/>
+        </w:rPr>
+      </w:pPr>
+      <w:r>
+        <w:rPr>
+          <w:rFonts w:ascii="Times New Roman" w:hAnsi="Times New Roman" w:cs="Times New Roman"/>
+          <w:sz w:val="20"/>
+          <w:szCs w:val="20"/>
+        </w:rPr>
         <w:t>There are papers on parallel state estimation, but I don’t think there are any specifically on ADMM-based D-MASE.</w:t>
       </w:r>
     </w:p>
@@ -1078,13 +2079,23 @@
         <w:pStyle w:val="ListParagraph"/>
         <w:spacing w:after="0"/>
         <w:ind w:left="360"/>
-      </w:pPr>
-    </w:p>
-    <w:p>
-      <w:pPr>
-        <w:pStyle w:val="ListParagraph"/>
-        <w:spacing w:after="0"/>
-        <w:ind w:left="360"/>
+        <w:rPr>
+          <w:rFonts w:ascii="Times New Roman" w:hAnsi="Times New Roman" w:cs="Times New Roman"/>
+          <w:sz w:val="20"/>
+          <w:szCs w:val="20"/>
+        </w:rPr>
+      </w:pPr>
+    </w:p>
+    <w:p>
+      <w:pPr>
+        <w:pStyle w:val="ListParagraph"/>
+        <w:spacing w:after="0"/>
+        <w:ind w:left="360"/>
+        <w:rPr>
+          <w:rFonts w:ascii="Times New Roman" w:hAnsi="Times New Roman" w:cs="Times New Roman"/>
+          <w:sz w:val="20"/>
+          <w:szCs w:val="20"/>
+        </w:rPr>
       </w:pPr>
     </w:p>
     <w:p>
@@ -1097,30 +2108,45 @@
         <w:spacing w:after="0"/>
         <w:ind w:left="360"/>
         <w:rPr>
+          <w:rFonts w:ascii="Times New Roman" w:hAnsi="Times New Roman" w:cs="Times New Roman"/>
           <w:b/>
-        </w:rPr>
-      </w:pPr>
-      <w:r>
-        <w:rPr>
+          <w:sz w:val="20"/>
+          <w:szCs w:val="20"/>
+        </w:rPr>
+      </w:pPr>
+      <w:r>
+        <w:rPr>
+          <w:rFonts w:ascii="Times New Roman" w:hAnsi="Times New Roman" w:cs="Times New Roman"/>
           <w:b/>
+          <w:sz w:val="20"/>
+          <w:szCs w:val="20"/>
         </w:rPr>
         <w:t>“</w:t>
       </w:r>
       <w:r>
         <w:rPr>
+          <w:rFonts w:ascii="Times New Roman" w:hAnsi="Times New Roman" w:cs="Times New Roman"/>
           <w:b/>
+          <w:sz w:val="20"/>
+          <w:szCs w:val="20"/>
         </w:rPr>
         <w:t>R</w:t>
       </w:r>
       <w:r>
         <w:rPr>
+          <w:rFonts w:ascii="Times New Roman" w:hAnsi="Times New Roman" w:cs="Times New Roman"/>
           <w:b/>
+          <w:sz w:val="20"/>
+          <w:szCs w:val="20"/>
         </w:rPr>
         <w:t>eliable</w:t>
       </w:r>
       <w:r>
         <w:rPr>
+          <w:rFonts w:ascii="Times New Roman" w:hAnsi="Times New Roman" w:cs="Times New Roman"/>
           <w:b/>
+          <w:sz w:val="20"/>
+          <w:szCs w:val="20"/>
         </w:rPr>
         <w:t xml:space="preserve"> Distributed Multi-area State Estimation in the Presence of Communication Issues”</w:t>
       </w:r>
@@ -1130,15 +2156,30 @@
         <w:pStyle w:val="ListParagraph"/>
         <w:spacing w:after="0"/>
         <w:ind w:left="360"/>
-      </w:pPr>
-    </w:p>
-    <w:p>
-      <w:pPr>
-        <w:pStyle w:val="ListParagraph"/>
-        <w:spacing w:after="0"/>
-        <w:ind w:left="360"/>
-      </w:pPr>
-      <w:r>
+        <w:rPr>
+          <w:rFonts w:ascii="Times New Roman" w:hAnsi="Times New Roman" w:cs="Times New Roman"/>
+          <w:sz w:val="20"/>
+          <w:szCs w:val="20"/>
+        </w:rPr>
+      </w:pPr>
+    </w:p>
+    <w:p>
+      <w:pPr>
+        <w:pStyle w:val="ListParagraph"/>
+        <w:spacing w:after="0"/>
+        <w:ind w:left="360"/>
+        <w:rPr>
+          <w:rFonts w:ascii="Times New Roman" w:hAnsi="Times New Roman" w:cs="Times New Roman"/>
+          <w:sz w:val="20"/>
+          <w:szCs w:val="20"/>
+        </w:rPr>
+      </w:pPr>
+      <w:r>
+        <w:rPr>
+          <w:rFonts w:ascii="Times New Roman" w:hAnsi="Times New Roman" w:cs="Times New Roman"/>
+          <w:sz w:val="20"/>
+          <w:szCs w:val="20"/>
+        </w:rPr>
         <w:t>Problem Statement:</w:t>
       </w:r>
     </w:p>
@@ -1147,44 +2188,104 @@
         <w:pStyle w:val="ListParagraph"/>
         <w:spacing w:after="0"/>
         <w:ind w:left="360"/>
-      </w:pPr>
-      <w:r>
+        <w:rPr>
+          <w:rFonts w:ascii="Times New Roman" w:hAnsi="Times New Roman" w:cs="Times New Roman"/>
+          <w:sz w:val="20"/>
+          <w:szCs w:val="20"/>
+        </w:rPr>
+      </w:pPr>
+      <w:r>
+        <w:rPr>
+          <w:rFonts w:ascii="Times New Roman" w:hAnsi="Times New Roman" w:cs="Times New Roman"/>
+          <w:sz w:val="20"/>
+          <w:szCs w:val="20"/>
+        </w:rPr>
         <w:t>The key to achieving an accurate distributed mult</w:t>
       </w:r>
       <w:r>
+        <w:rPr>
+          <w:rFonts w:ascii="Times New Roman" w:hAnsi="Times New Roman" w:cs="Times New Roman"/>
+          <w:sz w:val="20"/>
+          <w:szCs w:val="20"/>
+        </w:rPr>
         <w:t>i</w:t>
       </w:r>
       <w:r>
+        <w:rPr>
+          <w:rFonts w:ascii="Times New Roman" w:hAnsi="Times New Roman" w:cs="Times New Roman"/>
+          <w:sz w:val="20"/>
+          <w:szCs w:val="20"/>
+        </w:rPr>
         <w:t>-area state estimation</w:t>
       </w:r>
       <w:r>
+        <w:rPr>
+          <w:rFonts w:ascii="Times New Roman" w:hAnsi="Times New Roman" w:cs="Times New Roman"/>
+          <w:sz w:val="20"/>
+          <w:szCs w:val="20"/>
+        </w:rPr>
         <w:t xml:space="preserve"> solution is to have sufficient communication between the control areas. However, there may be times when the communication channel between areas becomes unreliable. For example, communication errors </w:t>
       </w:r>
       <w:r>
+        <w:rPr>
+          <w:rFonts w:ascii="Times New Roman" w:hAnsi="Times New Roman" w:cs="Times New Roman"/>
+          <w:sz w:val="20"/>
+          <w:szCs w:val="20"/>
+        </w:rPr>
         <w:t>could be</w:t>
       </w:r>
       <w:r>
+        <w:rPr>
+          <w:rFonts w:ascii="Times New Roman" w:hAnsi="Times New Roman" w:cs="Times New Roman"/>
+          <w:sz w:val="20"/>
+          <w:szCs w:val="20"/>
+        </w:rPr>
         <w:t xml:space="preserve"> introduced either unintentionally or maliciously through false data injection attacks. </w:t>
       </w:r>
       <w:r>
+        <w:rPr>
+          <w:rFonts w:ascii="Times New Roman" w:hAnsi="Times New Roman" w:cs="Times New Roman"/>
+          <w:sz w:val="20"/>
+          <w:szCs w:val="20"/>
+        </w:rPr>
         <w:t xml:space="preserve">The </w:t>
       </w:r>
       <w:r>
+        <w:rPr>
+          <w:rFonts w:ascii="Times New Roman" w:hAnsi="Times New Roman" w:cs="Times New Roman"/>
+          <w:sz w:val="20"/>
+          <w:szCs w:val="20"/>
+        </w:rPr>
         <w:t>problem we would want to solve is how to still achieve an accurate solution if there is a communication failure.</w:t>
       </w:r>
     </w:p>
     <w:p>
       <w:pPr>
         <w:spacing w:after="0"/>
-      </w:pPr>
-    </w:p>
-    <w:p>
-      <w:pPr>
-        <w:pStyle w:val="ListParagraph"/>
-        <w:spacing w:after="0"/>
-        <w:ind w:left="360"/>
-      </w:pPr>
-      <w:r>
+        <w:rPr>
+          <w:rFonts w:ascii="Times New Roman" w:hAnsi="Times New Roman" w:cs="Times New Roman"/>
+          <w:sz w:val="20"/>
+          <w:szCs w:val="20"/>
+        </w:rPr>
+      </w:pPr>
+    </w:p>
+    <w:p>
+      <w:pPr>
+        <w:pStyle w:val="ListParagraph"/>
+        <w:spacing w:after="0"/>
+        <w:ind w:left="360"/>
+        <w:rPr>
+          <w:rFonts w:ascii="Times New Roman" w:hAnsi="Times New Roman" w:cs="Times New Roman"/>
+          <w:sz w:val="20"/>
+          <w:szCs w:val="20"/>
+        </w:rPr>
+      </w:pPr>
+      <w:r>
+        <w:rPr>
+          <w:rFonts w:ascii="Times New Roman" w:hAnsi="Times New Roman" w:cs="Times New Roman"/>
+          <w:sz w:val="20"/>
+          <w:szCs w:val="20"/>
+        </w:rPr>
         <w:t>Work to be done:</w:t>
       </w:r>
     </w:p>
@@ -1196,11 +2297,26 @@
           <w:numId w:val="5"/>
         </w:numPr>
         <w:spacing w:after="0"/>
-      </w:pPr>
-      <w:r>
+        <w:rPr>
+          <w:rFonts w:ascii="Times New Roman" w:hAnsi="Times New Roman" w:cs="Times New Roman"/>
+          <w:sz w:val="20"/>
+          <w:szCs w:val="20"/>
+        </w:rPr>
+      </w:pPr>
+      <w:r>
+        <w:rPr>
+          <w:rFonts w:ascii="Times New Roman" w:hAnsi="Times New Roman" w:cs="Times New Roman"/>
+          <w:sz w:val="20"/>
+          <w:szCs w:val="20"/>
+        </w:rPr>
         <w:t xml:space="preserve">Look at </w:t>
       </w:r>
       <w:r>
+        <w:rPr>
+          <w:rFonts w:ascii="Times New Roman" w:hAnsi="Times New Roman" w:cs="Times New Roman"/>
+          <w:sz w:val="20"/>
+          <w:szCs w:val="20"/>
+        </w:rPr>
         <w:t>the existing literature to see what’s been done in this area.</w:t>
       </w:r>
     </w:p>
@@ -1212,8 +2328,18 @@
           <w:numId w:val="5"/>
         </w:numPr>
         <w:spacing w:after="0"/>
-      </w:pPr>
-      <w:r>
+        <w:rPr>
+          <w:rFonts w:ascii="Times New Roman" w:hAnsi="Times New Roman" w:cs="Times New Roman"/>
+          <w:sz w:val="20"/>
+          <w:szCs w:val="20"/>
+        </w:rPr>
+      </w:pPr>
+      <w:r>
+        <w:rPr>
+          <w:rFonts w:ascii="Times New Roman" w:hAnsi="Times New Roman" w:cs="Times New Roman"/>
+          <w:sz w:val="20"/>
+          <w:szCs w:val="20"/>
+        </w:rPr>
         <w:t>Develop an algorithm to detect communication issues. Perhaps using some kind of statistical analysis?</w:t>
       </w:r>
     </w:p>
@@ -1225,22 +2351,47 @@
           <w:numId w:val="5"/>
         </w:numPr>
         <w:spacing w:after="0"/>
-      </w:pPr>
-      <w:r>
+        <w:rPr>
+          <w:rFonts w:ascii="Times New Roman" w:hAnsi="Times New Roman" w:cs="Times New Roman"/>
+          <w:sz w:val="20"/>
+          <w:szCs w:val="20"/>
+        </w:rPr>
+      </w:pPr>
+      <w:r>
+        <w:rPr>
+          <w:rFonts w:ascii="Times New Roman" w:hAnsi="Times New Roman" w:cs="Times New Roman"/>
+          <w:sz w:val="20"/>
+          <w:szCs w:val="20"/>
+        </w:rPr>
         <w:t>Develop an algorithm to fix the issues. For example, like extrapolating the previous iteration solution?</w:t>
       </w:r>
     </w:p>
     <w:p>
       <w:pPr>
         <w:spacing w:after="0"/>
-      </w:pPr>
-    </w:p>
-    <w:p>
-      <w:pPr>
-        <w:spacing w:after="0"/>
-        <w:ind w:left="360"/>
-      </w:pPr>
-      <w:r>
+        <w:rPr>
+          <w:rFonts w:ascii="Times New Roman" w:hAnsi="Times New Roman" w:cs="Times New Roman"/>
+          <w:sz w:val="20"/>
+          <w:szCs w:val="20"/>
+        </w:rPr>
+      </w:pPr>
+    </w:p>
+    <w:p>
+      <w:pPr>
+        <w:spacing w:after="0"/>
+        <w:ind w:left="360"/>
+        <w:rPr>
+          <w:rFonts w:ascii="Times New Roman" w:hAnsi="Times New Roman" w:cs="Times New Roman"/>
+          <w:sz w:val="20"/>
+          <w:szCs w:val="20"/>
+        </w:rPr>
+      </w:pPr>
+      <w:r>
+        <w:rPr>
+          <w:rFonts w:ascii="Times New Roman" w:hAnsi="Times New Roman" w:cs="Times New Roman"/>
+          <w:sz w:val="20"/>
+          <w:szCs w:val="20"/>
+        </w:rPr>
         <w:t>Estimated level of effort:</w:t>
       </w:r>
     </w:p>
@@ -1248,22 +2399,48 @@
       <w:pPr>
         <w:spacing w:after="0"/>
         <w:ind w:left="360"/>
-      </w:pPr>
-      <w:r>
+        <w:rPr>
+          <w:rFonts w:ascii="Times New Roman" w:hAnsi="Times New Roman" w:cs="Times New Roman"/>
+          <w:sz w:val="20"/>
+          <w:szCs w:val="20"/>
+        </w:rPr>
+      </w:pPr>
+      <w:r>
+        <w:rPr>
+          <w:rFonts w:ascii="Times New Roman" w:hAnsi="Times New Roman" w:cs="Times New Roman"/>
+          <w:sz w:val="20"/>
+          <w:szCs w:val="20"/>
+        </w:rPr>
         <w:t>Medium</w:t>
       </w:r>
     </w:p>
     <w:p>
       <w:pPr>
         <w:spacing w:after="0"/>
+        <w:rPr>
+          <w:rFonts w:ascii="Times New Roman" w:hAnsi="Times New Roman" w:cs="Times New Roman"/>
+          <w:sz w:val="20"/>
+          <w:szCs w:val="20"/>
+        </w:rPr>
       </w:pPr>
     </w:p>
     <w:p>
       <w:pPr>
         <w:spacing w:after="0"/>
         <w:ind w:firstLine="360"/>
-      </w:pPr>
-      <w:r>
+        <w:rPr>
+          <w:rFonts w:ascii="Times New Roman" w:hAnsi="Times New Roman" w:cs="Times New Roman"/>
+          <w:sz w:val="20"/>
+          <w:szCs w:val="20"/>
+        </w:rPr>
+      </w:pPr>
+      <w:r>
+        <w:rPr>
+          <w:rFonts w:ascii="Times New Roman" w:hAnsi="Times New Roman" w:cs="Times New Roman"/>
+          <w:sz w:val="20"/>
+          <w:szCs w:val="20"/>
+        </w:rPr>
+        <w:lastRenderedPageBreak/>
         <w:t>Available literature:</w:t>
       </w:r>
     </w:p>
@@ -1271,14 +2448,29 @@
       <w:pPr>
         <w:spacing w:after="0"/>
         <w:ind w:left="360"/>
-      </w:pPr>
-      <w:r>
-        <w:t>???</w:t>
-      </w:r>
-    </w:p>
-    <w:p>
-      <w:pPr>
-        <w:spacing w:after="0"/>
+        <w:rPr>
+          <w:rFonts w:ascii="Times New Roman" w:hAnsi="Times New Roman" w:cs="Times New Roman"/>
+          <w:sz w:val="20"/>
+          <w:szCs w:val="20"/>
+        </w:rPr>
+      </w:pPr>
+      <w:r>
+        <w:rPr>
+          <w:rFonts w:ascii="Times New Roman" w:hAnsi="Times New Roman" w:cs="Times New Roman"/>
+          <w:sz w:val="20"/>
+          <w:szCs w:val="20"/>
+        </w:rPr>
+        <w:t>TBD</w:t>
+      </w:r>
+    </w:p>
+    <w:p>
+      <w:pPr>
+        <w:spacing w:after="0"/>
+        <w:rPr>
+          <w:rFonts w:ascii="Times New Roman" w:hAnsi="Times New Roman" w:cs="Times New Roman"/>
+          <w:sz w:val="20"/>
+          <w:szCs w:val="20"/>
+        </w:rPr>
       </w:pPr>
     </w:p>
     <w:p>
@@ -1291,18 +2483,27 @@
         <w:spacing w:after="0"/>
         <w:ind w:left="360"/>
         <w:rPr>
+          <w:rFonts w:ascii="Times New Roman" w:hAnsi="Times New Roman" w:cs="Times New Roman"/>
           <w:b/>
-        </w:rPr>
-      </w:pPr>
-      <w:r>
-        <w:rPr>
+          <w:sz w:val="20"/>
+          <w:szCs w:val="20"/>
+        </w:rPr>
+      </w:pPr>
+      <w:r>
+        <w:rPr>
+          <w:rFonts w:ascii="Times New Roman" w:hAnsi="Times New Roman" w:cs="Times New Roman"/>
           <w:b/>
+          <w:sz w:val="20"/>
+          <w:szCs w:val="20"/>
         </w:rPr>
         <w:t>“</w:t>
       </w:r>
       <w:r>
         <w:rPr>
+          <w:rFonts w:ascii="Times New Roman" w:hAnsi="Times New Roman" w:cs="Times New Roman"/>
           <w:b/>
+          <w:sz w:val="20"/>
+          <w:szCs w:val="20"/>
         </w:rPr>
         <w:t>Observability Constraints in Distributed Multi-Area State Estimation”</w:t>
       </w:r>
@@ -1311,76 +2512,189 @@
       <w:pPr>
         <w:spacing w:after="0"/>
         <w:ind w:left="360"/>
-      </w:pPr>
-      <w:r>
+        <w:rPr>
+          <w:rFonts w:ascii="Times New Roman" w:hAnsi="Times New Roman" w:cs="Times New Roman"/>
+          <w:sz w:val="20"/>
+          <w:szCs w:val="20"/>
+        </w:rPr>
+      </w:pPr>
+      <w:r>
+        <w:rPr>
+          <w:rFonts w:ascii="Times New Roman" w:hAnsi="Times New Roman" w:cs="Times New Roman"/>
+          <w:sz w:val="20"/>
+          <w:szCs w:val="20"/>
+        </w:rPr>
         <w:t xml:space="preserve">Network observability analysis determines if a unique </w:t>
       </w:r>
       <w:r>
+        <w:rPr>
+          <w:rFonts w:ascii="Times New Roman" w:hAnsi="Times New Roman" w:cs="Times New Roman"/>
+          <w:sz w:val="20"/>
+          <w:szCs w:val="20"/>
+        </w:rPr>
         <w:t>e</w:t>
       </w:r>
       <w:r>
+        <w:rPr>
+          <w:rFonts w:ascii="Times New Roman" w:hAnsi="Times New Roman" w:cs="Times New Roman"/>
+          <w:sz w:val="20"/>
+          <w:szCs w:val="20"/>
+        </w:rPr>
         <w:t>stimate can</w:t>
       </w:r>
       <w:r>
+        <w:rPr>
+          <w:rFonts w:ascii="Times New Roman" w:hAnsi="Times New Roman" w:cs="Times New Roman"/>
+          <w:sz w:val="20"/>
+          <w:szCs w:val="20"/>
+        </w:rPr>
         <w:t xml:space="preserve"> be found for the system state.</w:t>
       </w:r>
       <w:r>
+        <w:rPr>
+          <w:rFonts w:ascii="Times New Roman" w:hAnsi="Times New Roman" w:cs="Times New Roman"/>
+          <w:sz w:val="20"/>
+          <w:szCs w:val="20"/>
+        </w:rPr>
         <w:t xml:space="preserve"> In traditional centralized state estimation, global observability is required across the whole area in order for a unique solution to be found. In a decentralized architecture, now local observability is required </w:t>
       </w:r>
       <w:r>
+        <w:rPr>
+          <w:rFonts w:ascii="Times New Roman" w:hAnsi="Times New Roman" w:cs="Times New Roman"/>
+          <w:sz w:val="20"/>
+          <w:szCs w:val="20"/>
+        </w:rPr>
         <w:t>for</w:t>
       </w:r>
       <w:r>
+        <w:rPr>
+          <w:rFonts w:ascii="Times New Roman" w:hAnsi="Times New Roman" w:cs="Times New Roman"/>
+          <w:sz w:val="20"/>
+          <w:szCs w:val="20"/>
+        </w:rPr>
         <w:t xml:space="preserve"> each partition in order for them to </w:t>
       </w:r>
       <w:r>
+        <w:rPr>
+          <w:rFonts w:ascii="Times New Roman" w:hAnsi="Times New Roman" w:cs="Times New Roman"/>
+          <w:sz w:val="20"/>
+          <w:szCs w:val="20"/>
+        </w:rPr>
         <w:t xml:space="preserve">uniquely </w:t>
       </w:r>
       <w:r>
+        <w:rPr>
+          <w:rFonts w:ascii="Times New Roman" w:hAnsi="Times New Roman" w:cs="Times New Roman"/>
+          <w:sz w:val="20"/>
+          <w:szCs w:val="20"/>
+        </w:rPr>
         <w:t xml:space="preserve">solve </w:t>
       </w:r>
       <w:r>
+        <w:rPr>
+          <w:rFonts w:ascii="Times New Roman" w:hAnsi="Times New Roman" w:cs="Times New Roman"/>
+          <w:sz w:val="20"/>
+          <w:szCs w:val="20"/>
+        </w:rPr>
         <w:t>their own</w:t>
       </w:r>
       <w:r>
+        <w:rPr>
+          <w:rFonts w:ascii="Times New Roman" w:hAnsi="Times New Roman" w:cs="Times New Roman"/>
+          <w:sz w:val="20"/>
+          <w:szCs w:val="20"/>
+        </w:rPr>
         <w:t xml:space="preserve"> smaller</w:t>
       </w:r>
       <w:r>
+        <w:rPr>
+          <w:rFonts w:ascii="Times New Roman" w:hAnsi="Times New Roman" w:cs="Times New Roman"/>
+          <w:sz w:val="20"/>
+          <w:szCs w:val="20"/>
+        </w:rPr>
         <w:t xml:space="preserve"> state estimation</w:t>
       </w:r>
       <w:r>
+        <w:rPr>
+          <w:rFonts w:ascii="Times New Roman" w:hAnsi="Times New Roman" w:cs="Times New Roman"/>
+          <w:sz w:val="20"/>
+          <w:szCs w:val="20"/>
+        </w:rPr>
         <w:t xml:space="preserve"> problem</w:t>
       </w:r>
       <w:r>
+        <w:rPr>
+          <w:rFonts w:ascii="Times New Roman" w:hAnsi="Times New Roman" w:cs="Times New Roman"/>
+          <w:sz w:val="20"/>
+          <w:szCs w:val="20"/>
+        </w:rPr>
         <w:t>.</w:t>
       </w:r>
       <w:r>
+        <w:rPr>
+          <w:rFonts w:ascii="Times New Roman" w:hAnsi="Times New Roman" w:cs="Times New Roman"/>
+          <w:sz w:val="20"/>
+          <w:szCs w:val="20"/>
+        </w:rPr>
         <w:t xml:space="preserve"> </w:t>
       </w:r>
       <w:r>
+        <w:rPr>
+          <w:rFonts w:ascii="Times New Roman" w:hAnsi="Times New Roman" w:cs="Times New Roman"/>
+          <w:sz w:val="20"/>
+          <w:szCs w:val="20"/>
+        </w:rPr>
         <w:t xml:space="preserve">For a multi-area power system, there is no innate difference between viewing multiple control areas as one mega control area versus each as its own separate control area. However, the first </w:t>
       </w:r>
       <w:r>
+        <w:rPr>
+          <w:rFonts w:ascii="Times New Roman" w:hAnsi="Times New Roman" w:cs="Times New Roman"/>
+          <w:sz w:val="20"/>
+          <w:szCs w:val="20"/>
+        </w:rPr>
         <w:t xml:space="preserve">will converge to a unique solution given global observability whereas the second one may not </w:t>
       </w:r>
       <w:proofErr w:type="spellStart"/>
       <w:r>
+        <w:rPr>
+          <w:rFonts w:ascii="Times New Roman" w:hAnsi="Times New Roman" w:cs="Times New Roman"/>
+          <w:sz w:val="20"/>
+          <w:szCs w:val="20"/>
+        </w:rPr>
         <w:t>given</w:t>
       </w:r>
       <w:proofErr w:type="spellEnd"/>
       <w:r>
+        <w:rPr>
+          <w:rFonts w:ascii="Times New Roman" w:hAnsi="Times New Roman" w:cs="Times New Roman"/>
+          <w:sz w:val="20"/>
+          <w:szCs w:val="20"/>
+        </w:rPr>
         <w:t xml:space="preserve"> global observability but not local observability </w:t>
       </w:r>
       <w:r>
         <w:rPr>
+          <w:rFonts w:ascii="Times New Roman" w:hAnsi="Times New Roman" w:cs="Times New Roman"/>
+          <w:sz w:val="20"/>
+          <w:szCs w:val="20"/>
           <w:highlight w:val="yellow"/>
         </w:rPr>
         <w:t>(double check this)</w:t>
       </w:r>
       <w:r>
+        <w:rPr>
+          <w:rFonts w:ascii="Times New Roman" w:hAnsi="Times New Roman" w:cs="Times New Roman"/>
+          <w:sz w:val="20"/>
+          <w:szCs w:val="20"/>
+        </w:rPr>
         <w:t xml:space="preserve">. It would be good to </w:t>
       </w:r>
       <w:r>
+        <w:rPr>
+          <w:rFonts w:ascii="Times New Roman" w:hAnsi="Times New Roman" w:cs="Times New Roman"/>
+          <w:sz w:val="20"/>
+          <w:szCs w:val="20"/>
+        </w:rPr>
         <w:t>solve one of the following problems.</w:t>
       </w:r>
     </w:p>
@@ -1388,14 +2702,29 @@
       <w:pPr>
         <w:spacing w:after="0"/>
         <w:ind w:left="360"/>
-      </w:pPr>
-    </w:p>
-    <w:p>
-      <w:pPr>
-        <w:spacing w:after="0"/>
-        <w:ind w:left="360"/>
-      </w:pPr>
-      <w:r>
+        <w:rPr>
+          <w:rFonts w:ascii="Times New Roman" w:hAnsi="Times New Roman" w:cs="Times New Roman"/>
+          <w:sz w:val="20"/>
+          <w:szCs w:val="20"/>
+        </w:rPr>
+      </w:pPr>
+    </w:p>
+    <w:p>
+      <w:pPr>
+        <w:spacing w:after="0"/>
+        <w:ind w:left="360"/>
+        <w:rPr>
+          <w:rFonts w:ascii="Times New Roman" w:hAnsi="Times New Roman" w:cs="Times New Roman"/>
+          <w:sz w:val="20"/>
+          <w:szCs w:val="20"/>
+        </w:rPr>
+      </w:pPr>
+      <w:r>
+        <w:rPr>
+          <w:rFonts w:ascii="Times New Roman" w:hAnsi="Times New Roman" w:cs="Times New Roman"/>
+          <w:sz w:val="20"/>
+          <w:szCs w:val="20"/>
+        </w:rPr>
         <w:t>Option 1:</w:t>
       </w:r>
     </w:p>
@@ -1403,17 +2732,42 @@
       <w:pPr>
         <w:spacing w:after="0"/>
         <w:ind w:left="360"/>
-      </w:pPr>
-      <w:r>
+        <w:rPr>
+          <w:rFonts w:ascii="Times New Roman" w:hAnsi="Times New Roman" w:cs="Times New Roman"/>
+          <w:sz w:val="20"/>
+          <w:szCs w:val="20"/>
+        </w:rPr>
+      </w:pPr>
+      <w:r>
+        <w:rPr>
+          <w:rFonts w:ascii="Times New Roman" w:hAnsi="Times New Roman" w:cs="Times New Roman"/>
+          <w:sz w:val="20"/>
+          <w:szCs w:val="20"/>
+        </w:rPr>
         <w:t xml:space="preserve">Prove </w:t>
       </w:r>
       <w:r>
+        <w:rPr>
+          <w:rFonts w:ascii="Times New Roman" w:hAnsi="Times New Roman" w:cs="Times New Roman"/>
+          <w:sz w:val="20"/>
+          <w:szCs w:val="20"/>
+        </w:rPr>
         <w:t>that only global but not local observability i</w:t>
       </w:r>
       <w:r>
+        <w:rPr>
+          <w:rFonts w:ascii="Times New Roman" w:hAnsi="Times New Roman" w:cs="Times New Roman"/>
+          <w:sz w:val="20"/>
+          <w:szCs w:val="20"/>
+        </w:rPr>
         <w:t xml:space="preserve">s required in order to have the ADMM based </w:t>
       </w:r>
       <w:r>
+        <w:rPr>
+          <w:rFonts w:ascii="Times New Roman" w:hAnsi="Times New Roman" w:cs="Times New Roman"/>
+          <w:sz w:val="20"/>
+          <w:szCs w:val="20"/>
+        </w:rPr>
         <w:t xml:space="preserve"> </w:t>
       </w:r>
     </w:p>
@@ -1421,15 +2775,30 @@
       <w:pPr>
         <w:spacing w:after="0"/>
         <w:ind w:left="360"/>
-      </w:pPr>
-    </w:p>
-    <w:p>
-      <w:pPr>
-        <w:pStyle w:val="ListParagraph"/>
-        <w:spacing w:after="0"/>
-        <w:ind w:left="360"/>
-      </w:pPr>
-      <w:r>
+        <w:rPr>
+          <w:rFonts w:ascii="Times New Roman" w:hAnsi="Times New Roman" w:cs="Times New Roman"/>
+          <w:sz w:val="20"/>
+          <w:szCs w:val="20"/>
+        </w:rPr>
+      </w:pPr>
+    </w:p>
+    <w:p>
+      <w:pPr>
+        <w:pStyle w:val="ListParagraph"/>
+        <w:spacing w:after="0"/>
+        <w:ind w:left="360"/>
+        <w:rPr>
+          <w:rFonts w:ascii="Times New Roman" w:hAnsi="Times New Roman" w:cs="Times New Roman"/>
+          <w:sz w:val="20"/>
+          <w:szCs w:val="20"/>
+        </w:rPr>
+      </w:pPr>
+      <w:r>
+        <w:rPr>
+          <w:rFonts w:ascii="Times New Roman" w:hAnsi="Times New Roman" w:cs="Times New Roman"/>
+          <w:sz w:val="20"/>
+          <w:szCs w:val="20"/>
+        </w:rPr>
         <w:t>Work to be done:</w:t>
       </w:r>
     </w:p>
@@ -1441,8 +2810,18 @@
           <w:numId w:val="5"/>
         </w:numPr>
         <w:spacing w:after="0"/>
-      </w:pPr>
-      <w:r>
+        <w:rPr>
+          <w:rFonts w:ascii="Times New Roman" w:hAnsi="Times New Roman" w:cs="Times New Roman"/>
+          <w:sz w:val="20"/>
+          <w:szCs w:val="20"/>
+        </w:rPr>
+      </w:pPr>
+      <w:r>
+        <w:rPr>
+          <w:rFonts w:ascii="Times New Roman" w:hAnsi="Times New Roman" w:cs="Times New Roman"/>
+          <w:sz w:val="20"/>
+          <w:szCs w:val="20"/>
+        </w:rPr>
         <w:t>Read up on observability analysis.</w:t>
       </w:r>
     </w:p>
@@ -1454,22 +2833,47 @@
           <w:numId w:val="5"/>
         </w:numPr>
         <w:spacing w:after="0"/>
-      </w:pPr>
-      <w:r>
+        <w:rPr>
+          <w:rFonts w:ascii="Times New Roman" w:hAnsi="Times New Roman" w:cs="Times New Roman"/>
+          <w:sz w:val="20"/>
+          <w:szCs w:val="20"/>
+        </w:rPr>
+      </w:pPr>
+      <w:r>
+        <w:rPr>
+          <w:rFonts w:ascii="Times New Roman" w:hAnsi="Times New Roman" w:cs="Times New Roman"/>
+          <w:sz w:val="20"/>
+          <w:szCs w:val="20"/>
+        </w:rPr>
         <w:t>???</w:t>
       </w:r>
     </w:p>
     <w:p>
       <w:pPr>
         <w:spacing w:after="0"/>
-      </w:pPr>
-    </w:p>
-    <w:p>
-      <w:pPr>
-        <w:spacing w:after="0"/>
-        <w:ind w:left="360"/>
-      </w:pPr>
-      <w:r>
+        <w:rPr>
+          <w:rFonts w:ascii="Times New Roman" w:hAnsi="Times New Roman" w:cs="Times New Roman"/>
+          <w:sz w:val="20"/>
+          <w:szCs w:val="20"/>
+        </w:rPr>
+      </w:pPr>
+    </w:p>
+    <w:p>
+      <w:pPr>
+        <w:spacing w:after="0"/>
+        <w:ind w:left="360"/>
+        <w:rPr>
+          <w:rFonts w:ascii="Times New Roman" w:hAnsi="Times New Roman" w:cs="Times New Roman"/>
+          <w:sz w:val="20"/>
+          <w:szCs w:val="20"/>
+        </w:rPr>
+      </w:pPr>
+      <w:r>
+        <w:rPr>
+          <w:rFonts w:ascii="Times New Roman" w:hAnsi="Times New Roman" w:cs="Times New Roman"/>
+          <w:sz w:val="20"/>
+          <w:szCs w:val="20"/>
+        </w:rPr>
         <w:t>Estimated level of effort:</w:t>
       </w:r>
     </w:p>
@@ -1477,22 +2881,47 @@
       <w:pPr>
         <w:spacing w:after="0"/>
         <w:ind w:left="360"/>
-      </w:pPr>
-      <w:r>
+        <w:rPr>
+          <w:rFonts w:ascii="Times New Roman" w:hAnsi="Times New Roman" w:cs="Times New Roman"/>
+          <w:sz w:val="20"/>
+          <w:szCs w:val="20"/>
+        </w:rPr>
+      </w:pPr>
+      <w:r>
+        <w:rPr>
+          <w:rFonts w:ascii="Times New Roman" w:hAnsi="Times New Roman" w:cs="Times New Roman"/>
+          <w:sz w:val="20"/>
+          <w:szCs w:val="20"/>
+        </w:rPr>
         <w:t>Medium</w:t>
       </w:r>
     </w:p>
     <w:p>
       <w:pPr>
         <w:spacing w:after="0"/>
+        <w:rPr>
+          <w:rFonts w:ascii="Times New Roman" w:hAnsi="Times New Roman" w:cs="Times New Roman"/>
+          <w:sz w:val="20"/>
+          <w:szCs w:val="20"/>
+        </w:rPr>
       </w:pPr>
     </w:p>
     <w:p>
       <w:pPr>
         <w:spacing w:after="0"/>
         <w:ind w:firstLine="360"/>
-      </w:pPr>
-      <w:r>
+        <w:rPr>
+          <w:rFonts w:ascii="Times New Roman" w:hAnsi="Times New Roman" w:cs="Times New Roman"/>
+          <w:sz w:val="20"/>
+          <w:szCs w:val="20"/>
+        </w:rPr>
+      </w:pPr>
+      <w:r>
+        <w:rPr>
+          <w:rFonts w:ascii="Times New Roman" w:hAnsi="Times New Roman" w:cs="Times New Roman"/>
+          <w:sz w:val="20"/>
+          <w:szCs w:val="20"/>
+        </w:rPr>
         <w:t>Available literature:</w:t>
       </w:r>
     </w:p>
@@ -1500,16 +2929,36 @@
       <w:pPr>
         <w:spacing w:after="0"/>
         <w:ind w:left="360"/>
-      </w:pPr>
-      <w:r>
+        <w:rPr>
+          <w:rFonts w:ascii="Times New Roman" w:hAnsi="Times New Roman" w:cs="Times New Roman"/>
+          <w:sz w:val="20"/>
+          <w:szCs w:val="20"/>
+        </w:rPr>
+      </w:pPr>
+      <w:r>
+        <w:rPr>
+          <w:rFonts w:ascii="Times New Roman" w:hAnsi="Times New Roman" w:cs="Times New Roman"/>
+          <w:sz w:val="20"/>
+          <w:szCs w:val="20"/>
+        </w:rPr>
         <w:t xml:space="preserve">Several papers from Le </w:t>
       </w:r>
       <w:proofErr w:type="spellStart"/>
       <w:r>
+        <w:rPr>
+          <w:rFonts w:ascii="Times New Roman" w:hAnsi="Times New Roman" w:cs="Times New Roman"/>
+          <w:sz w:val="20"/>
+          <w:szCs w:val="20"/>
+        </w:rPr>
         <w:t>Xie</w:t>
       </w:r>
       <w:proofErr w:type="spellEnd"/>
       <w:r>
+        <w:rPr>
+          <w:rFonts w:ascii="Times New Roman" w:hAnsi="Times New Roman" w:cs="Times New Roman"/>
+          <w:sz w:val="20"/>
+          <w:szCs w:val="20"/>
+        </w:rPr>
         <w:t xml:space="preserve"> on relaxing local observability constraints</w:t>
       </w:r>
     </w:p>
@@ -1518,6 +2967,11 @@
         <w:pStyle w:val="ListParagraph"/>
         <w:spacing w:after="0"/>
         <w:ind w:left="360"/>
+        <w:rPr>
+          <w:rFonts w:ascii="Times New Roman" w:hAnsi="Times New Roman" w:cs="Times New Roman"/>
+          <w:sz w:val="20"/>
+          <w:szCs w:val="20"/>
+        </w:rPr>
       </w:pPr>
     </w:p>
     <w:p>
@@ -1530,12 +2984,18 @@
         <w:spacing w:after="0"/>
         <w:ind w:left="360"/>
         <w:rPr>
+          <w:rFonts w:ascii="Times New Roman" w:hAnsi="Times New Roman" w:cs="Times New Roman"/>
           <w:b/>
-        </w:rPr>
-      </w:pPr>
-      <w:r>
-        <w:rPr>
+          <w:sz w:val="20"/>
+          <w:szCs w:val="20"/>
+        </w:rPr>
+      </w:pPr>
+      <w:r>
+        <w:rPr>
+          <w:rFonts w:ascii="Times New Roman" w:hAnsi="Times New Roman" w:cs="Times New Roman"/>
           <w:b/>
+          <w:sz w:val="20"/>
+          <w:szCs w:val="20"/>
         </w:rPr>
         <w:t>“Integrating Transmission and Distribution State Estimators”</w:t>
       </w:r>
@@ -1544,14 +3004,29 @@
       <w:pPr>
         <w:spacing w:after="0"/>
         <w:ind w:left="360"/>
-      </w:pPr>
-    </w:p>
-    <w:p>
-      <w:pPr>
-        <w:spacing w:after="0"/>
-        <w:ind w:left="360"/>
-      </w:pPr>
-      <w:r>
+        <w:rPr>
+          <w:rFonts w:ascii="Times New Roman" w:hAnsi="Times New Roman" w:cs="Times New Roman"/>
+          <w:sz w:val="20"/>
+          <w:szCs w:val="20"/>
+        </w:rPr>
+      </w:pPr>
+    </w:p>
+    <w:p>
+      <w:pPr>
+        <w:spacing w:after="0"/>
+        <w:ind w:left="360"/>
+        <w:rPr>
+          <w:rFonts w:ascii="Times New Roman" w:hAnsi="Times New Roman" w:cs="Times New Roman"/>
+          <w:sz w:val="20"/>
+          <w:szCs w:val="20"/>
+        </w:rPr>
+      </w:pPr>
+      <w:r>
+        <w:rPr>
+          <w:rFonts w:ascii="Times New Roman" w:hAnsi="Times New Roman" w:cs="Times New Roman"/>
+          <w:sz w:val="20"/>
+          <w:szCs w:val="20"/>
+        </w:rPr>
         <w:t>Problem statement:</w:t>
       </w:r>
     </w:p>
@@ -1559,62 +3034,162 @@
       <w:pPr>
         <w:spacing w:after="0"/>
         <w:ind w:left="360"/>
-      </w:pPr>
-      <w:r>
+        <w:rPr>
+          <w:rFonts w:ascii="Times New Roman" w:hAnsi="Times New Roman" w:cs="Times New Roman"/>
+          <w:sz w:val="20"/>
+          <w:szCs w:val="20"/>
+        </w:rPr>
+      </w:pPr>
+      <w:r>
+        <w:rPr>
+          <w:rFonts w:ascii="Times New Roman" w:hAnsi="Times New Roman" w:cs="Times New Roman"/>
+          <w:sz w:val="20"/>
+          <w:szCs w:val="20"/>
+        </w:rPr>
         <w:t xml:space="preserve">Traditionally the transmission </w:t>
       </w:r>
       <w:r>
+        <w:rPr>
+          <w:rFonts w:ascii="Times New Roman" w:hAnsi="Times New Roman" w:cs="Times New Roman"/>
+          <w:sz w:val="20"/>
+          <w:szCs w:val="20"/>
+        </w:rPr>
         <w:t xml:space="preserve">grid </w:t>
       </w:r>
       <w:r>
+        <w:rPr>
+          <w:rFonts w:ascii="Times New Roman" w:hAnsi="Times New Roman" w:cs="Times New Roman"/>
+          <w:sz w:val="20"/>
+          <w:szCs w:val="20"/>
+        </w:rPr>
         <w:t xml:space="preserve">and </w:t>
       </w:r>
       <w:r>
+        <w:rPr>
+          <w:rFonts w:ascii="Times New Roman" w:hAnsi="Times New Roman" w:cs="Times New Roman"/>
+          <w:sz w:val="20"/>
+          <w:szCs w:val="20"/>
+        </w:rPr>
         <w:t xml:space="preserve">the </w:t>
       </w:r>
       <w:r>
+        <w:rPr>
+          <w:rFonts w:ascii="Times New Roman" w:hAnsi="Times New Roman" w:cs="Times New Roman"/>
+          <w:sz w:val="20"/>
+          <w:szCs w:val="20"/>
+        </w:rPr>
         <w:t>distribution</w:t>
       </w:r>
       <w:r>
+        <w:rPr>
+          <w:rFonts w:ascii="Times New Roman" w:hAnsi="Times New Roman" w:cs="Times New Roman"/>
+          <w:sz w:val="20"/>
+          <w:szCs w:val="20"/>
+        </w:rPr>
         <w:t xml:space="preserve"> grid have been</w:t>
       </w:r>
       <w:r>
+        <w:rPr>
+          <w:rFonts w:ascii="Times New Roman" w:hAnsi="Times New Roman" w:cs="Times New Roman"/>
+          <w:sz w:val="20"/>
+          <w:szCs w:val="20"/>
+        </w:rPr>
         <w:t xml:space="preserve"> operated independently of one another</w:t>
       </w:r>
       <w:r>
+        <w:rPr>
+          <w:rFonts w:ascii="Times New Roman" w:hAnsi="Times New Roman" w:cs="Times New Roman"/>
+          <w:sz w:val="20"/>
+          <w:szCs w:val="20"/>
+        </w:rPr>
         <w:t>.</w:t>
       </w:r>
       <w:r>
+        <w:rPr>
+          <w:rFonts w:ascii="Times New Roman" w:hAnsi="Times New Roman" w:cs="Times New Roman"/>
+          <w:sz w:val="20"/>
+          <w:szCs w:val="20"/>
+        </w:rPr>
         <w:t xml:space="preserve"> However, now</w:t>
       </w:r>
       <w:r>
+        <w:rPr>
+          <w:rFonts w:ascii="Times New Roman" w:hAnsi="Times New Roman" w:cs="Times New Roman"/>
+          <w:sz w:val="20"/>
+          <w:szCs w:val="20"/>
+        </w:rPr>
         <w:t xml:space="preserve"> with</w:t>
       </w:r>
       <w:r>
+        <w:rPr>
+          <w:rFonts w:ascii="Times New Roman" w:hAnsi="Times New Roman" w:cs="Times New Roman"/>
+          <w:sz w:val="20"/>
+          <w:szCs w:val="20"/>
+        </w:rPr>
         <w:t xml:space="preserve"> the distribution grid </w:t>
       </w:r>
       <w:r>
+        <w:rPr>
+          <w:rFonts w:ascii="Times New Roman" w:hAnsi="Times New Roman" w:cs="Times New Roman"/>
+          <w:sz w:val="20"/>
+          <w:szCs w:val="20"/>
+        </w:rPr>
         <w:t>experiencing ever-higher penetrations of DG</w:t>
       </w:r>
       <w:r>
+        <w:rPr>
+          <w:rFonts w:ascii="Times New Roman" w:hAnsi="Times New Roman" w:cs="Times New Roman"/>
+          <w:sz w:val="20"/>
+          <w:szCs w:val="20"/>
+        </w:rPr>
         <w:t xml:space="preserve"> (such as roof-top solar)</w:t>
       </w:r>
       <w:r>
+        <w:rPr>
+          <w:rFonts w:ascii="Times New Roman" w:hAnsi="Times New Roman" w:cs="Times New Roman"/>
+          <w:sz w:val="20"/>
+          <w:szCs w:val="20"/>
+        </w:rPr>
         <w:t>, we are seeing</w:t>
       </w:r>
       <w:r>
+        <w:rPr>
+          <w:rFonts w:ascii="Times New Roman" w:hAnsi="Times New Roman" w:cs="Times New Roman"/>
+          <w:sz w:val="20"/>
+          <w:szCs w:val="20"/>
+        </w:rPr>
         <w:t xml:space="preserve"> effect</w:t>
       </w:r>
       <w:r>
+        <w:rPr>
+          <w:rFonts w:ascii="Times New Roman" w:hAnsi="Times New Roman" w:cs="Times New Roman"/>
+          <w:sz w:val="20"/>
+          <w:szCs w:val="20"/>
+        </w:rPr>
         <w:t xml:space="preserve">s at the transmission level. </w:t>
       </w:r>
       <w:r>
+        <w:rPr>
+          <w:rFonts w:ascii="Times New Roman" w:hAnsi="Times New Roman" w:cs="Times New Roman"/>
+          <w:sz w:val="20"/>
+          <w:szCs w:val="20"/>
+        </w:rPr>
         <w:t xml:space="preserve">With rising industry interest in the development of distribution </w:t>
       </w:r>
       <w:r>
+        <w:rPr>
+          <w:rFonts w:ascii="Times New Roman" w:hAnsi="Times New Roman" w:cs="Times New Roman"/>
+          <w:sz w:val="20"/>
+          <w:szCs w:val="20"/>
+        </w:rPr>
         <w:t>state estimators, it makes sense to consider how to integrate the outputs of distribution state estimators into transmission-level state estimators</w:t>
       </w:r>
       <w:r>
+        <w:rPr>
+          <w:rFonts w:ascii="Times New Roman" w:hAnsi="Times New Roman" w:cs="Times New Roman"/>
+          <w:sz w:val="20"/>
+          <w:szCs w:val="20"/>
+        </w:rPr>
         <w:t>.</w:t>
       </w:r>
     </w:p>
@@ -1622,15 +3197,30 @@
       <w:pPr>
         <w:spacing w:after="0"/>
         <w:ind w:left="360"/>
-      </w:pPr>
-    </w:p>
-    <w:p>
-      <w:pPr>
-        <w:pStyle w:val="ListParagraph"/>
-        <w:spacing w:after="0"/>
-        <w:ind w:left="360"/>
-      </w:pPr>
-      <w:r>
+        <w:rPr>
+          <w:rFonts w:ascii="Times New Roman" w:hAnsi="Times New Roman" w:cs="Times New Roman"/>
+          <w:sz w:val="20"/>
+          <w:szCs w:val="20"/>
+        </w:rPr>
+      </w:pPr>
+    </w:p>
+    <w:p>
+      <w:pPr>
+        <w:pStyle w:val="ListParagraph"/>
+        <w:spacing w:after="0"/>
+        <w:ind w:left="360"/>
+        <w:rPr>
+          <w:rFonts w:ascii="Times New Roman" w:hAnsi="Times New Roman" w:cs="Times New Roman"/>
+          <w:sz w:val="20"/>
+          <w:szCs w:val="20"/>
+        </w:rPr>
+      </w:pPr>
+      <w:r>
+        <w:rPr>
+          <w:rFonts w:ascii="Times New Roman" w:hAnsi="Times New Roman" w:cs="Times New Roman"/>
+          <w:sz w:val="20"/>
+          <w:szCs w:val="20"/>
+        </w:rPr>
         <w:t>Work to be done:</w:t>
       </w:r>
     </w:p>
@@ -1642,23 +3232,58 @@
           <w:numId w:val="5"/>
         </w:numPr>
         <w:spacing w:after="0"/>
-      </w:pPr>
-      <w:r>
+        <w:rPr>
+          <w:rFonts w:ascii="Times New Roman" w:hAnsi="Times New Roman" w:cs="Times New Roman"/>
+          <w:sz w:val="20"/>
+          <w:szCs w:val="20"/>
+        </w:rPr>
+      </w:pPr>
+      <w:r>
+        <w:rPr>
+          <w:rFonts w:ascii="Times New Roman" w:hAnsi="Times New Roman" w:cs="Times New Roman"/>
+          <w:sz w:val="20"/>
+          <w:szCs w:val="20"/>
+        </w:rPr>
         <w:t>Read up on distribution stat</w:t>
       </w:r>
       <w:r>
+        <w:rPr>
+          <w:rFonts w:ascii="Times New Roman" w:hAnsi="Times New Roman" w:cs="Times New Roman"/>
+          <w:sz w:val="20"/>
+          <w:szCs w:val="20"/>
+        </w:rPr>
         <w:t>e estimators. Lots of problems</w:t>
       </w:r>
       <w:r>
+        <w:rPr>
+          <w:rFonts w:ascii="Times New Roman" w:hAnsi="Times New Roman" w:cs="Times New Roman"/>
+          <w:sz w:val="20"/>
+          <w:szCs w:val="20"/>
+        </w:rPr>
         <w:t>, including</w:t>
       </w:r>
       <w:r>
+        <w:rPr>
+          <w:rFonts w:ascii="Times New Roman" w:hAnsi="Times New Roman" w:cs="Times New Roman"/>
+          <w:sz w:val="20"/>
+          <w:szCs w:val="20"/>
+        </w:rPr>
         <w:t xml:space="preserve"> </w:t>
       </w:r>
       <w:r>
+        <w:rPr>
+          <w:rFonts w:ascii="Times New Roman" w:hAnsi="Times New Roman" w:cs="Times New Roman"/>
+          <w:sz w:val="20"/>
+          <w:szCs w:val="20"/>
+        </w:rPr>
         <w:t>mostly current measurements</w:t>
       </w:r>
       <w:r>
+        <w:rPr>
+          <w:rFonts w:ascii="Times New Roman" w:hAnsi="Times New Roman" w:cs="Times New Roman"/>
+          <w:sz w:val="20"/>
+          <w:szCs w:val="20"/>
+        </w:rPr>
         <w:t>.</w:t>
       </w:r>
     </w:p>
@@ -1670,8 +3295,18 @@
           <w:numId w:val="5"/>
         </w:numPr>
         <w:spacing w:after="0"/>
-      </w:pPr>
-      <w:r>
+        <w:rPr>
+          <w:rFonts w:ascii="Times New Roman" w:hAnsi="Times New Roman" w:cs="Times New Roman"/>
+          <w:sz w:val="20"/>
+          <w:szCs w:val="20"/>
+        </w:rPr>
+      </w:pPr>
+      <w:r>
+        <w:rPr>
+          <w:rFonts w:ascii="Times New Roman" w:hAnsi="Times New Roman" w:cs="Times New Roman"/>
+          <w:sz w:val="20"/>
+          <w:szCs w:val="20"/>
+        </w:rPr>
         <w:t>Find out what the outputs of distribution state estimators are.</w:t>
       </w:r>
     </w:p>
@@ -1683,8 +3318,18 @@
           <w:numId w:val="5"/>
         </w:numPr>
         <w:spacing w:after="0"/>
-      </w:pPr>
-      <w:r>
+        <w:rPr>
+          <w:rFonts w:ascii="Times New Roman" w:hAnsi="Times New Roman" w:cs="Times New Roman"/>
+          <w:sz w:val="20"/>
+          <w:szCs w:val="20"/>
+        </w:rPr>
+      </w:pPr>
+      <w:r>
+        <w:rPr>
+          <w:rFonts w:ascii="Times New Roman" w:hAnsi="Times New Roman" w:cs="Times New Roman"/>
+          <w:sz w:val="20"/>
+          <w:szCs w:val="20"/>
+        </w:rPr>
         <w:t>Implement a distribution state estimator.</w:t>
       </w:r>
     </w:p>
@@ -1696,8 +3341,18 @@
           <w:numId w:val="5"/>
         </w:numPr>
         <w:spacing w:after="0"/>
-      </w:pPr>
-      <w:r>
+        <w:rPr>
+          <w:rFonts w:ascii="Times New Roman" w:hAnsi="Times New Roman" w:cs="Times New Roman"/>
+          <w:sz w:val="20"/>
+          <w:szCs w:val="20"/>
+        </w:rPr>
+      </w:pPr>
+      <w:r>
+        <w:rPr>
+          <w:rFonts w:ascii="Times New Roman" w:hAnsi="Times New Roman" w:cs="Times New Roman"/>
+          <w:sz w:val="20"/>
+          <w:szCs w:val="20"/>
+        </w:rPr>
         <w:t>How to calculate distributed SE if partitions are at completely different scales?</w:t>
       </w:r>
     </w:p>
@@ -1705,14 +3360,29 @@
       <w:pPr>
         <w:spacing w:after="0"/>
         <w:ind w:left="360"/>
-      </w:pPr>
-    </w:p>
-    <w:p>
-      <w:pPr>
-        <w:spacing w:after="0"/>
-        <w:ind w:left="360"/>
-      </w:pPr>
-      <w:r>
+        <w:rPr>
+          <w:rFonts w:ascii="Times New Roman" w:hAnsi="Times New Roman" w:cs="Times New Roman"/>
+          <w:sz w:val="20"/>
+          <w:szCs w:val="20"/>
+        </w:rPr>
+      </w:pPr>
+    </w:p>
+    <w:p>
+      <w:pPr>
+        <w:spacing w:after="0"/>
+        <w:ind w:left="360"/>
+        <w:rPr>
+          <w:rFonts w:ascii="Times New Roman" w:hAnsi="Times New Roman" w:cs="Times New Roman"/>
+          <w:sz w:val="20"/>
+          <w:szCs w:val="20"/>
+        </w:rPr>
+      </w:pPr>
+      <w:r>
+        <w:rPr>
+          <w:rFonts w:ascii="Times New Roman" w:hAnsi="Times New Roman" w:cs="Times New Roman"/>
+          <w:sz w:val="20"/>
+          <w:szCs w:val="20"/>
+        </w:rPr>
         <w:t>Estimated level of effort:</w:t>
       </w:r>
     </w:p>
@@ -1720,22 +3390,55 @@
       <w:pPr>
         <w:spacing w:after="0"/>
         <w:ind w:left="360"/>
-      </w:pPr>
-      <w:r>
+        <w:rPr>
+          <w:rFonts w:ascii="Times New Roman" w:hAnsi="Times New Roman" w:cs="Times New Roman"/>
+          <w:sz w:val="20"/>
+          <w:szCs w:val="20"/>
+        </w:rPr>
+      </w:pPr>
+      <w:r>
+        <w:rPr>
+          <w:rFonts w:ascii="Times New Roman" w:hAnsi="Times New Roman" w:cs="Times New Roman"/>
+          <w:sz w:val="20"/>
+          <w:szCs w:val="20"/>
+        </w:rPr>
         <w:t>High</w:t>
       </w:r>
-    </w:p>
-    <w:p>
-      <w:pPr>
-        <w:spacing w:after="0"/>
+      <w:r>
+        <w:rPr>
+          <w:rFonts w:ascii="Times New Roman" w:hAnsi="Times New Roman" w:cs="Times New Roman"/>
+          <w:sz w:val="20"/>
+          <w:szCs w:val="20"/>
+        </w:rPr>
+        <w:t>+</w:t>
+      </w:r>
+    </w:p>
+    <w:p>
+      <w:pPr>
+        <w:spacing w:after="0"/>
+        <w:rPr>
+          <w:rFonts w:ascii="Times New Roman" w:hAnsi="Times New Roman" w:cs="Times New Roman"/>
+          <w:sz w:val="20"/>
+          <w:szCs w:val="20"/>
+        </w:rPr>
       </w:pPr>
     </w:p>
     <w:p>
       <w:pPr>
         <w:spacing w:after="0"/>
         <w:ind w:firstLine="360"/>
-      </w:pPr>
-      <w:r>
+        <w:rPr>
+          <w:rFonts w:ascii="Times New Roman" w:hAnsi="Times New Roman" w:cs="Times New Roman"/>
+          <w:sz w:val="20"/>
+          <w:szCs w:val="20"/>
+        </w:rPr>
+      </w:pPr>
+      <w:r>
+        <w:rPr>
+          <w:rFonts w:ascii="Times New Roman" w:hAnsi="Times New Roman" w:cs="Times New Roman"/>
+          <w:sz w:val="20"/>
+          <w:szCs w:val="20"/>
+        </w:rPr>
         <w:t>Available literature:</w:t>
       </w:r>
     </w:p>
@@ -1743,14 +3446,29 @@
       <w:pPr>
         <w:spacing w:after="0"/>
         <w:ind w:left="360"/>
-      </w:pPr>
-      <w:r>
+        <w:rPr>
+          <w:rFonts w:ascii="Times New Roman" w:hAnsi="Times New Roman" w:cs="Times New Roman"/>
+          <w:sz w:val="20"/>
+          <w:szCs w:val="20"/>
+        </w:rPr>
+      </w:pPr>
+      <w:r>
+        <w:rPr>
+          <w:rFonts w:ascii="Times New Roman" w:hAnsi="Times New Roman" w:cs="Times New Roman"/>
+          <w:sz w:val="20"/>
+          <w:szCs w:val="20"/>
+        </w:rPr>
         <w:t>???</w:t>
       </w:r>
     </w:p>
     <w:p>
       <w:pPr>
         <w:spacing w:after="0"/>
+        <w:rPr>
+          <w:rFonts w:ascii="Times New Roman" w:hAnsi="Times New Roman" w:cs="Times New Roman"/>
+          <w:sz w:val="20"/>
+          <w:szCs w:val="20"/>
+        </w:rPr>
       </w:pPr>
     </w:p>
     <w:p>
@@ -1763,48 +3481,72 @@
         <w:spacing w:after="0"/>
         <w:ind w:left="360"/>
         <w:rPr>
+          <w:rFonts w:ascii="Times New Roman" w:hAnsi="Times New Roman" w:cs="Times New Roman"/>
           <w:b/>
-        </w:rPr>
-      </w:pPr>
-      <w:r>
-        <w:rPr>
+          <w:sz w:val="20"/>
+          <w:szCs w:val="20"/>
+        </w:rPr>
+      </w:pPr>
+      <w:r>
+        <w:rPr>
+          <w:rFonts w:ascii="Times New Roman" w:hAnsi="Times New Roman" w:cs="Times New Roman"/>
           <w:b/>
+          <w:sz w:val="20"/>
+          <w:szCs w:val="20"/>
         </w:rPr>
         <w:t>“</w:t>
       </w:r>
       <w:r>
         <w:rPr>
+          <w:rFonts w:ascii="Times New Roman" w:hAnsi="Times New Roman" w:cs="Times New Roman"/>
           <w:b/>
+          <w:sz w:val="20"/>
+          <w:szCs w:val="20"/>
         </w:rPr>
         <w:t>Extending</w:t>
       </w:r>
       <w:r>
         <w:rPr>
+          <w:rFonts w:ascii="Times New Roman" w:hAnsi="Times New Roman" w:cs="Times New Roman"/>
           <w:b/>
+          <w:sz w:val="20"/>
+          <w:szCs w:val="20"/>
         </w:rPr>
         <w:t xml:space="preserve"> </w:t>
       </w:r>
       <w:r>
         <w:rPr>
+          <w:rFonts w:ascii="Times New Roman" w:hAnsi="Times New Roman" w:cs="Times New Roman"/>
           <w:b/>
+          <w:sz w:val="20"/>
+          <w:szCs w:val="20"/>
         </w:rPr>
         <w:t>static distributed</w:t>
       </w:r>
       <w:r>
         <w:rPr>
+          <w:rFonts w:ascii="Times New Roman" w:hAnsi="Times New Roman" w:cs="Times New Roman"/>
           <w:b/>
+          <w:sz w:val="20"/>
+          <w:szCs w:val="20"/>
         </w:rPr>
         <w:t xml:space="preserve"> multi-area state estimation </w:t>
       </w:r>
       <w:r>
         <w:rPr>
+          <w:rFonts w:ascii="Times New Roman" w:hAnsi="Times New Roman" w:cs="Times New Roman"/>
           <w:b/>
+          <w:sz w:val="20"/>
+          <w:szCs w:val="20"/>
         </w:rPr>
         <w:t>to dynamic power system behavior</w:t>
       </w:r>
       <w:r>
         <w:rPr>
+          <w:rFonts w:ascii="Times New Roman" w:hAnsi="Times New Roman" w:cs="Times New Roman"/>
           <w:b/>
+          <w:sz w:val="20"/>
+          <w:szCs w:val="20"/>
         </w:rPr>
         <w:t>”</w:t>
       </w:r>
@@ -1812,14 +3554,29 @@
     <w:p>
       <w:pPr>
         <w:spacing w:after="0"/>
-      </w:pPr>
-    </w:p>
-    <w:p>
-      <w:pPr>
-        <w:spacing w:after="0"/>
-        <w:ind w:left="360"/>
-      </w:pPr>
-      <w:r>
+        <w:rPr>
+          <w:rFonts w:ascii="Times New Roman" w:hAnsi="Times New Roman" w:cs="Times New Roman"/>
+          <w:sz w:val="20"/>
+          <w:szCs w:val="20"/>
+        </w:rPr>
+      </w:pPr>
+    </w:p>
+    <w:p>
+      <w:pPr>
+        <w:spacing w:after="0"/>
+        <w:ind w:left="360"/>
+        <w:rPr>
+          <w:rFonts w:ascii="Times New Roman" w:hAnsi="Times New Roman" w:cs="Times New Roman"/>
+          <w:sz w:val="20"/>
+          <w:szCs w:val="20"/>
+        </w:rPr>
+      </w:pPr>
+      <w:r>
+        <w:rPr>
+          <w:rFonts w:ascii="Times New Roman" w:hAnsi="Times New Roman" w:cs="Times New Roman"/>
+          <w:sz w:val="20"/>
+          <w:szCs w:val="20"/>
+        </w:rPr>
         <w:t>Problem statement:</w:t>
       </w:r>
     </w:p>
@@ -1827,14 +3584,34 @@
       <w:pPr>
         <w:spacing w:after="0"/>
         <w:ind w:left="360"/>
-      </w:pPr>
-      <w:r>
+        <w:rPr>
+          <w:rFonts w:ascii="Times New Roman" w:hAnsi="Times New Roman" w:cs="Times New Roman"/>
+          <w:sz w:val="20"/>
+          <w:szCs w:val="20"/>
+        </w:rPr>
+      </w:pPr>
+      <w:r>
+        <w:rPr>
+          <w:rFonts w:ascii="Times New Roman" w:hAnsi="Times New Roman" w:cs="Times New Roman"/>
+          <w:sz w:val="20"/>
+          <w:szCs w:val="20"/>
+        </w:rPr>
         <w:t>Under normal operations, power system behavior is quasi-static, shifting slowly throughout the day</w:t>
       </w:r>
       <w:r>
+        <w:rPr>
+          <w:rFonts w:ascii="Times New Roman" w:hAnsi="Times New Roman" w:cs="Times New Roman"/>
+          <w:sz w:val="20"/>
+          <w:szCs w:val="20"/>
+        </w:rPr>
         <w:t>.</w:t>
       </w:r>
       <w:r>
+        <w:rPr>
+          <w:rFonts w:ascii="Times New Roman" w:hAnsi="Times New Roman" w:cs="Times New Roman"/>
+          <w:sz w:val="20"/>
+          <w:szCs w:val="20"/>
+        </w:rPr>
         <w:t xml:space="preserve"> However, when power system events occur, the quasi-static assumption no longer holds true. </w:t>
       </w:r>
     </w:p>
@@ -1842,15 +3619,30 @@
       <w:pPr>
         <w:spacing w:after="0"/>
         <w:ind w:left="360"/>
-      </w:pPr>
-    </w:p>
-    <w:p>
-      <w:pPr>
-        <w:pStyle w:val="ListParagraph"/>
-        <w:spacing w:after="0"/>
-        <w:ind w:left="360"/>
-      </w:pPr>
-      <w:r>
+        <w:rPr>
+          <w:rFonts w:ascii="Times New Roman" w:hAnsi="Times New Roman" w:cs="Times New Roman"/>
+          <w:sz w:val="20"/>
+          <w:szCs w:val="20"/>
+        </w:rPr>
+      </w:pPr>
+    </w:p>
+    <w:p>
+      <w:pPr>
+        <w:pStyle w:val="ListParagraph"/>
+        <w:spacing w:after="0"/>
+        <w:ind w:left="360"/>
+        <w:rPr>
+          <w:rFonts w:ascii="Times New Roman" w:hAnsi="Times New Roman" w:cs="Times New Roman"/>
+          <w:sz w:val="20"/>
+          <w:szCs w:val="20"/>
+        </w:rPr>
+      </w:pPr>
+      <w:r>
+        <w:rPr>
+          <w:rFonts w:ascii="Times New Roman" w:hAnsi="Times New Roman" w:cs="Times New Roman"/>
+          <w:sz w:val="20"/>
+          <w:szCs w:val="20"/>
+        </w:rPr>
         <w:t>Work to be done:</w:t>
       </w:r>
     </w:p>
@@ -1862,34 +3654,48 @@
           <w:numId w:val="5"/>
         </w:numPr>
         <w:spacing w:after="0"/>
-      </w:pPr>
-      <w:r>
-        <w:t>Read up on d</w:t>
-      </w:r>
-      <w:r>
-        <w:t xml:space="preserve">ynamic </w:t>
-      </w:r>
-      <w:r>
-        <w:t>stat</w:t>
-      </w:r>
-      <w:r>
-        <w:t>e estimators.</w:t>
-      </w:r>
-    </w:p>
-    <w:p>
-      <w:pPr>
-        <w:spacing w:after="0"/>
-        <w:ind w:left="360"/>
-      </w:pPr>
-      <w:bookmarkStart w:id="0" w:name="_GoBack"/>
-      <w:bookmarkEnd w:id="0"/>
-    </w:p>
-    <w:p>
-      <w:pPr>
-        <w:spacing w:after="0"/>
-        <w:ind w:left="360"/>
-      </w:pPr>
-      <w:r>
+        <w:rPr>
+          <w:rFonts w:ascii="Times New Roman" w:hAnsi="Times New Roman" w:cs="Times New Roman"/>
+          <w:sz w:val="20"/>
+          <w:szCs w:val="20"/>
+        </w:rPr>
+      </w:pPr>
+      <w:r>
+        <w:rPr>
+          <w:rFonts w:ascii="Times New Roman" w:hAnsi="Times New Roman" w:cs="Times New Roman"/>
+          <w:sz w:val="20"/>
+          <w:szCs w:val="20"/>
+        </w:rPr>
+        <w:t>Read up on dynamic state estimators.</w:t>
+      </w:r>
+    </w:p>
+    <w:p>
+      <w:pPr>
+        <w:spacing w:after="0"/>
+        <w:ind w:left="360"/>
+        <w:rPr>
+          <w:rFonts w:ascii="Times New Roman" w:hAnsi="Times New Roman" w:cs="Times New Roman"/>
+          <w:sz w:val="20"/>
+          <w:szCs w:val="20"/>
+        </w:rPr>
+      </w:pPr>
+    </w:p>
+    <w:p>
+      <w:pPr>
+        <w:spacing w:after="0"/>
+        <w:ind w:left="360"/>
+        <w:rPr>
+          <w:rFonts w:ascii="Times New Roman" w:hAnsi="Times New Roman" w:cs="Times New Roman"/>
+          <w:sz w:val="20"/>
+          <w:szCs w:val="20"/>
+        </w:rPr>
+      </w:pPr>
+      <w:r>
+        <w:rPr>
+          <w:rFonts w:ascii="Times New Roman" w:hAnsi="Times New Roman" w:cs="Times New Roman"/>
+          <w:sz w:val="20"/>
+          <w:szCs w:val="20"/>
+        </w:rPr>
         <w:t>Estimated level of effort:</w:t>
       </w:r>
     </w:p>
@@ -1897,23 +3703,47 @@
       <w:pPr>
         <w:spacing w:after="0"/>
         <w:ind w:left="360"/>
-      </w:pPr>
-      <w:r>
+        <w:rPr>
+          <w:rFonts w:ascii="Times New Roman" w:hAnsi="Times New Roman" w:cs="Times New Roman"/>
+          <w:sz w:val="20"/>
+          <w:szCs w:val="20"/>
+        </w:rPr>
+      </w:pPr>
+      <w:r>
+        <w:rPr>
+          <w:rFonts w:ascii="Times New Roman" w:hAnsi="Times New Roman" w:cs="Times New Roman"/>
+          <w:sz w:val="20"/>
+          <w:szCs w:val="20"/>
+        </w:rPr>
         <w:t>High</w:t>
       </w:r>
     </w:p>
     <w:p>
       <w:pPr>
         <w:spacing w:after="0"/>
+        <w:rPr>
+          <w:rFonts w:ascii="Times New Roman" w:hAnsi="Times New Roman" w:cs="Times New Roman"/>
+          <w:sz w:val="20"/>
+          <w:szCs w:val="20"/>
+        </w:rPr>
       </w:pPr>
     </w:p>
     <w:p>
       <w:pPr>
         <w:spacing w:after="0"/>
         <w:ind w:firstLine="360"/>
-      </w:pPr>
-      <w:r>
-        <w:lastRenderedPageBreak/>
+        <w:rPr>
+          <w:rFonts w:ascii="Times New Roman" w:hAnsi="Times New Roman" w:cs="Times New Roman"/>
+          <w:sz w:val="20"/>
+          <w:szCs w:val="20"/>
+        </w:rPr>
+      </w:pPr>
+      <w:r>
+        <w:rPr>
+          <w:rFonts w:ascii="Times New Roman" w:hAnsi="Times New Roman" w:cs="Times New Roman"/>
+          <w:sz w:val="20"/>
+          <w:szCs w:val="20"/>
+        </w:rPr>
         <w:t>Available literature:</w:t>
       </w:r>
     </w:p>
@@ -1921,14 +3751,29 @@
       <w:pPr>
         <w:spacing w:after="0"/>
         <w:ind w:left="360"/>
-      </w:pPr>
-      <w:r>
+        <w:rPr>
+          <w:rFonts w:ascii="Times New Roman" w:hAnsi="Times New Roman" w:cs="Times New Roman"/>
+          <w:sz w:val="20"/>
+          <w:szCs w:val="20"/>
+        </w:rPr>
+      </w:pPr>
+      <w:r>
+        <w:rPr>
+          <w:rFonts w:ascii="Times New Roman" w:hAnsi="Times New Roman" w:cs="Times New Roman"/>
+          <w:sz w:val="20"/>
+          <w:szCs w:val="20"/>
+        </w:rPr>
         <w:t>???</w:t>
       </w:r>
     </w:p>
     <w:p>
       <w:pPr>
         <w:spacing w:after="0"/>
+        <w:rPr>
+          <w:rFonts w:ascii="Times New Roman" w:hAnsi="Times New Roman" w:cs="Times New Roman"/>
+          <w:sz w:val="20"/>
+          <w:szCs w:val="20"/>
+        </w:rPr>
       </w:pPr>
     </w:p>
     <w:p>
@@ -1940,14 +3785,34 @@
         </w:numPr>
         <w:spacing w:after="0"/>
         <w:ind w:left="360"/>
-      </w:pPr>
-      <w:r>
+        <w:rPr>
+          <w:rFonts w:ascii="Times New Roman" w:hAnsi="Times New Roman" w:cs="Times New Roman"/>
+          <w:sz w:val="20"/>
+          <w:szCs w:val="20"/>
+        </w:rPr>
+      </w:pPr>
+      <w:r>
+        <w:rPr>
+          <w:rFonts w:ascii="Times New Roman" w:hAnsi="Times New Roman" w:cs="Times New Roman"/>
+          <w:sz w:val="20"/>
+          <w:szCs w:val="20"/>
+        </w:rPr>
         <w:t>Conventional improvement</w:t>
       </w:r>
       <w:r>
+        <w:rPr>
+          <w:rFonts w:ascii="Times New Roman" w:hAnsi="Times New Roman" w:cs="Times New Roman"/>
+          <w:sz w:val="20"/>
+          <w:szCs w:val="20"/>
+        </w:rPr>
         <w:t>s</w:t>
       </w:r>
       <w:r>
+        <w:rPr>
+          <w:rFonts w:ascii="Times New Roman" w:hAnsi="Times New Roman" w:cs="Times New Roman"/>
+          <w:sz w:val="20"/>
+          <w:szCs w:val="20"/>
+        </w:rPr>
         <w:t xml:space="preserve"> to distributed state estimators: error checking, topology estimation, parametric estimation</w:t>
       </w:r>
     </w:p>
@@ -1960,23 +3825,97 @@
         </w:numPr>
         <w:spacing w:after="0"/>
         <w:ind w:left="360"/>
-      </w:pPr>
-      <w:r>
-        <w:t xml:space="preserve">Estimate the state of </w:t>
-      </w:r>
-      <w:r>
-        <w:t>specific types of equipment?</w:t>
-      </w:r>
-    </w:p>
-    <w:p>
-      <w:pPr>
-        <w:spacing w:after="0"/>
-      </w:pPr>
-    </w:p>
-    <w:p>
-      <w:pPr>
-        <w:spacing w:after="0"/>
-        <w:ind w:left="720"/>
+        <w:rPr>
+          <w:rFonts w:ascii="Times New Roman" w:hAnsi="Times New Roman" w:cs="Times New Roman"/>
+          <w:sz w:val="20"/>
+          <w:szCs w:val="20"/>
+        </w:rPr>
+      </w:pPr>
+      <w:r>
+        <w:rPr>
+          <w:rFonts w:ascii="Times New Roman" w:hAnsi="Times New Roman" w:cs="Times New Roman"/>
+          <w:sz w:val="20"/>
+          <w:szCs w:val="20"/>
+        </w:rPr>
+        <w:t xml:space="preserve">ADMM methods are </w:t>
+      </w:r>
+      <w:r>
+        <w:rPr>
+          <w:rFonts w:ascii="Times New Roman" w:hAnsi="Times New Roman" w:cs="Times New Roman"/>
+          <w:sz w:val="20"/>
+          <w:szCs w:val="20"/>
+        </w:rPr>
+        <w:t>increasingly being used for power system applications</w:t>
+      </w:r>
+      <w:r>
+        <w:rPr>
+          <w:rFonts w:ascii="Times New Roman" w:hAnsi="Times New Roman" w:cs="Times New Roman"/>
+          <w:sz w:val="20"/>
+          <w:szCs w:val="20"/>
+        </w:rPr>
+        <w:t xml:space="preserve">. </w:t>
+      </w:r>
+      <w:r>
+        <w:rPr>
+          <w:rFonts w:ascii="Times New Roman" w:hAnsi="Times New Roman" w:cs="Times New Roman"/>
+          <w:sz w:val="20"/>
+          <w:szCs w:val="20"/>
+        </w:rPr>
+        <w:t xml:space="preserve">ADMM requires that objective functions be convex in order to guarantee convergence. Many power system objective functions may be nonconvex and/or nonlinear. In the case of state estimation, the polar formulation is not convex although the rectangular one is. </w:t>
+      </w:r>
+      <w:r>
+        <w:rPr>
+          <w:rFonts w:ascii="Times New Roman" w:hAnsi="Times New Roman" w:cs="Times New Roman"/>
+          <w:sz w:val="20"/>
+          <w:szCs w:val="20"/>
+        </w:rPr>
+        <w:t>Why doesn’t the polar formulation converge (double check this)? Is there some way to make it converge?</w:t>
+      </w:r>
+    </w:p>
+    <w:p>
+      <w:pPr>
+        <w:pStyle w:val="ListParagraph"/>
+        <w:numPr>
+          <w:ilvl w:val="0"/>
+          <w:numId w:val="3"/>
+        </w:numPr>
+        <w:spacing w:after="0"/>
+        <w:ind w:left="360"/>
+        <w:rPr>
+          <w:rFonts w:ascii="Times New Roman" w:hAnsi="Times New Roman" w:cs="Times New Roman"/>
+          <w:sz w:val="20"/>
+          <w:szCs w:val="20"/>
+        </w:rPr>
+      </w:pPr>
+      <w:r>
+        <w:rPr>
+          <w:rFonts w:ascii="Times New Roman" w:hAnsi="Times New Roman" w:cs="Times New Roman"/>
+          <w:sz w:val="20"/>
+          <w:szCs w:val="20"/>
+        </w:rPr>
+        <w:t>Estimate the state of specific types of equipment?</w:t>
+      </w:r>
+    </w:p>
+    <w:p>
+      <w:pPr>
+        <w:pStyle w:val="ListParagraph"/>
+        <w:spacing w:after="0"/>
+        <w:ind w:left="360"/>
+        <w:rPr>
+          <w:rFonts w:ascii="Times New Roman" w:hAnsi="Times New Roman" w:cs="Times New Roman"/>
+          <w:sz w:val="20"/>
+          <w:szCs w:val="20"/>
+        </w:rPr>
+      </w:pPr>
+    </w:p>
+    <w:p>
+      <w:pPr>
+        <w:spacing w:after="0"/>
+        <w:rPr>
+          <w:rFonts w:ascii="Times New Roman" w:hAnsi="Times New Roman" w:cs="Times New Roman"/>
+          <w:sz w:val="20"/>
+          <w:szCs w:val="20"/>
+        </w:rPr>
       </w:pPr>
     </w:p>
     <w:sectPr>
@@ -3331,7 +5270,7 @@
 </file>
 
 <file path=customXml/itemProps1.xml><?xml version="1.0" encoding="utf-8"?>
-<ds:datastoreItem xmlns:ds="http://schemas.openxmlformats.org/officeDocument/2006/customXml" ds:itemID="{2EBECD0B-58CB-44F5-AF6A-E61289E1953C}">
+<ds:datastoreItem xmlns:ds="http://schemas.openxmlformats.org/officeDocument/2006/customXml" ds:itemID="{4362BC49-DD4E-4075-9EEA-A47B8F6981DE}">
   <ds:schemaRefs>
     <ds:schemaRef ds:uri="http://schemas.openxmlformats.org/officeDocument/2006/bibliography"/>
   </ds:schemaRefs>

</xml_diff>

<commit_message>
Fixed auto partitioning ADMM convergence issue.
As I suspected, the issue had something to do with the slack bus.
Basically when I originally coded everything, I assumed that the global
slack area is always 1, but in reality it should be whatever area
contains the global slack bus, currently set to be bus 1. Hence, when
you calculate the addSlack, it always references it to area 1. However,
in my auto partitions from METIS, it can be any area.

To do for next time:
Right now the working code is in test_14busADMM_partitions. This should
be cleaned up so that either the 14 bus or the 118 bus can run in the
same script. Make sure that it works properly for the 118 case. Then
extend to bigger cases, and time the result. Also, it would be
interesting to compare the results across the auto partitions and the
hand partitions to see if there's a speed up.
</commit_message>
<xml_diff>
--- a/Idea Evaluation.docx
+++ b/Idea Evaluation.docx
@@ -114,8 +114,6 @@
         </w:rPr>
         <w:t>ne paragraph defining the problem we are trying to solve and explaining the motivation for why we would want to solve that problem</w:t>
       </w:r>
-      <w:bookmarkStart w:id="0" w:name="_GoBack"/>
-      <w:bookmarkEnd w:id="0"/>
     </w:p>
     <w:p>
       <w:pPr>
@@ -2462,6 +2460,136 @@
         </w:rPr>
         <w:t>TBD</w:t>
       </w:r>
+    </w:p>
+    <w:p>
+      <w:pPr>
+        <w:spacing w:after="0"/>
+        <w:ind w:left="360"/>
+        <w:rPr>
+          <w:rFonts w:ascii="Times New Roman" w:hAnsi="Times New Roman" w:cs="Times New Roman"/>
+          <w:sz w:val="20"/>
+          <w:szCs w:val="20"/>
+        </w:rPr>
+      </w:pPr>
+    </w:p>
+    <w:p>
+      <w:pPr>
+        <w:spacing w:after="0"/>
+        <w:ind w:left="360"/>
+        <w:rPr>
+          <w:rFonts w:ascii="Times New Roman" w:hAnsi="Times New Roman" w:cs="Times New Roman"/>
+          <w:sz w:val="20"/>
+          <w:szCs w:val="20"/>
+        </w:rPr>
+      </w:pPr>
+      <w:r>
+        <w:rPr>
+          <w:rFonts w:ascii="Times New Roman" w:hAnsi="Times New Roman" w:cs="Times New Roman"/>
+          <w:sz w:val="20"/>
+          <w:szCs w:val="20"/>
+        </w:rPr>
+        <w:t xml:space="preserve">What </w:t>
+      </w:r>
+      <w:proofErr w:type="spellStart"/>
+      <w:r>
+        <w:rPr>
+          <w:rFonts w:ascii="Times New Roman" w:hAnsi="Times New Roman" w:cs="Times New Roman"/>
+          <w:sz w:val="20"/>
+          <w:szCs w:val="20"/>
+        </w:rPr>
+        <w:t>Masoud</w:t>
+      </w:r>
+      <w:proofErr w:type="spellEnd"/>
+      <w:r>
+        <w:rPr>
+          <w:rFonts w:ascii="Times New Roman" w:hAnsi="Times New Roman" w:cs="Times New Roman"/>
+          <w:sz w:val="20"/>
+          <w:szCs w:val="20"/>
+        </w:rPr>
+        <w:t xml:space="preserve"> is doing for his decentralized frequency control using ADMM </w:t>
+      </w:r>
+      <w:proofErr w:type="gramStart"/>
+      <w:r>
+        <w:rPr>
+          <w:rFonts w:ascii="Times New Roman" w:hAnsi="Times New Roman" w:cs="Times New Roman"/>
+          <w:sz w:val="20"/>
+          <w:szCs w:val="20"/>
+        </w:rPr>
+        <w:t>problem:</w:t>
+      </w:r>
+      <w:proofErr w:type="gramEnd"/>
+    </w:p>
+    <w:p>
+      <w:pPr>
+        <w:pStyle w:val="ListParagraph"/>
+        <w:numPr>
+          <w:ilvl w:val="0"/>
+          <w:numId w:val="7"/>
+        </w:numPr>
+        <w:spacing w:after="0"/>
+        <w:rPr>
+          <w:rFonts w:ascii="Times New Roman" w:hAnsi="Times New Roman" w:cs="Times New Roman"/>
+          <w:sz w:val="20"/>
+          <w:szCs w:val="20"/>
+        </w:rPr>
+      </w:pPr>
+      <w:r>
+        <w:rPr>
+          <w:rFonts w:ascii="Times New Roman" w:hAnsi="Times New Roman" w:cs="Times New Roman"/>
+          <w:sz w:val="20"/>
+          <w:szCs w:val="20"/>
+        </w:rPr>
+        <w:t>First proving controllability of this decentralized problem</w:t>
+      </w:r>
+      <w:r>
+        <w:rPr>
+          <w:rFonts w:ascii="Times New Roman" w:hAnsi="Times New Roman" w:cs="Times New Roman"/>
+          <w:sz w:val="20"/>
+          <w:szCs w:val="20"/>
+        </w:rPr>
+        <w:t xml:space="preserve"> (for me, it would be observability) – paper Magnus and him submitted to CDC conference (no decision yet)</w:t>
+      </w:r>
+      <w:r>
+        <w:rPr>
+          <w:rFonts w:ascii="Times New Roman" w:hAnsi="Times New Roman" w:cs="Times New Roman"/>
+          <w:sz w:val="20"/>
+          <w:szCs w:val="20"/>
+        </w:rPr>
+        <w:t xml:space="preserve"> – paper 1 for them</w:t>
+      </w:r>
+    </w:p>
+    <w:p>
+      <w:pPr>
+        <w:pStyle w:val="ListParagraph"/>
+        <w:numPr>
+          <w:ilvl w:val="0"/>
+          <w:numId w:val="7"/>
+        </w:numPr>
+        <w:spacing w:after="0"/>
+        <w:rPr>
+          <w:rFonts w:ascii="Times New Roman" w:hAnsi="Times New Roman" w:cs="Times New Roman"/>
+          <w:sz w:val="20"/>
+          <w:szCs w:val="20"/>
+        </w:rPr>
+      </w:pPr>
+      <w:r>
+        <w:rPr>
+          <w:rFonts w:ascii="Times New Roman" w:hAnsi="Times New Roman" w:cs="Times New Roman"/>
+          <w:sz w:val="20"/>
+          <w:szCs w:val="20"/>
+        </w:rPr>
+        <w:t>Then actually implementing this in parallel MATLAB, looking at number of iterations (rather than the actual time), then assigning a time for how long it takes each iteration and a fixed time for how long the communication could potentially take, then using that as an indication of how long the over</w:t>
+      </w:r>
+      <w:r>
+        <w:rPr>
+          <w:rFonts w:ascii="Times New Roman" w:hAnsi="Times New Roman" w:cs="Times New Roman"/>
+          <w:sz w:val="20"/>
+          <w:szCs w:val="20"/>
+        </w:rPr>
+        <w:t>all problem would take to solve – paper 2 for them</w:t>
+      </w:r>
+      <w:bookmarkStart w:id="0" w:name="_GoBack"/>
+      <w:bookmarkEnd w:id="0"/>
     </w:p>
     <w:p>
       <w:pPr>
@@ -3931,6 +4059,119 @@
 <file path=word/numbering.xml><?xml version="1.0" encoding="utf-8"?>
 <w:numbering xmlns:wpc="http://schemas.microsoft.com/office/word/2010/wordprocessingCanvas" xmlns:mc="http://schemas.openxmlformats.org/markup-compatibility/2006" xmlns:o="urn:schemas-microsoft-com:office:office" xmlns:r="http://schemas.openxmlformats.org/officeDocument/2006/relationships" xmlns:m="http://schemas.openxmlformats.org/officeDocument/2006/math" xmlns:v="urn:schemas-microsoft-com:vml" xmlns:wp14="http://schemas.microsoft.com/office/word/2010/wordprocessingDrawing" xmlns:wp="http://schemas.openxmlformats.org/drawingml/2006/wordprocessingDrawing" xmlns:w10="urn:schemas-microsoft-com:office:word" xmlns:w="http://schemas.openxmlformats.org/wordprocessingml/2006/main" xmlns:w14="http://schemas.microsoft.com/office/word/2010/wordml" xmlns:wpg="http://schemas.microsoft.com/office/word/2010/wordprocessingGroup" xmlns:wpi="http://schemas.microsoft.com/office/word/2010/wordprocessingInk" xmlns:wne="http://schemas.microsoft.com/office/word/2006/wordml" xmlns:wps="http://schemas.microsoft.com/office/word/2010/wordprocessingShape" mc:Ignorable="w14 wp14">
   <w:abstractNum w:abstractNumId="0">
+    <w:nsid w:val="02314202"/>
+    <w:multiLevelType w:val="hybridMultilevel"/>
+    <w:tmpl w:val="F78EC4E0"/>
+    <w:lvl w:ilvl="0" w:tplc="04090001">
+      <w:start w:val="1"/>
+      <w:numFmt w:val="bullet"/>
+      <w:lvlText w:val=""/>
+      <w:lvlJc w:val="left"/>
+      <w:pPr>
+        <w:ind w:left="1080" w:hanging="360"/>
+      </w:pPr>
+      <w:rPr>
+        <w:rFonts w:ascii="Symbol" w:hAnsi="Symbol" w:hint="default"/>
+      </w:rPr>
+    </w:lvl>
+    <w:lvl w:ilvl="1" w:tplc="04090003" w:tentative="1">
+      <w:start w:val="1"/>
+      <w:numFmt w:val="bullet"/>
+      <w:lvlText w:val="o"/>
+      <w:lvlJc w:val="left"/>
+      <w:pPr>
+        <w:ind w:left="1800" w:hanging="360"/>
+      </w:pPr>
+      <w:rPr>
+        <w:rFonts w:ascii="Courier New" w:hAnsi="Courier New" w:cs="Courier New" w:hint="default"/>
+      </w:rPr>
+    </w:lvl>
+    <w:lvl w:ilvl="2" w:tplc="04090005" w:tentative="1">
+      <w:start w:val="1"/>
+      <w:numFmt w:val="bullet"/>
+      <w:lvlText w:val=""/>
+      <w:lvlJc w:val="left"/>
+      <w:pPr>
+        <w:ind w:left="2520" w:hanging="360"/>
+      </w:pPr>
+      <w:rPr>
+        <w:rFonts w:ascii="Wingdings" w:hAnsi="Wingdings" w:hint="default"/>
+      </w:rPr>
+    </w:lvl>
+    <w:lvl w:ilvl="3" w:tplc="04090001" w:tentative="1">
+      <w:start w:val="1"/>
+      <w:numFmt w:val="bullet"/>
+      <w:lvlText w:val=""/>
+      <w:lvlJc w:val="left"/>
+      <w:pPr>
+        <w:ind w:left="3240" w:hanging="360"/>
+      </w:pPr>
+      <w:rPr>
+        <w:rFonts w:ascii="Symbol" w:hAnsi="Symbol" w:hint="default"/>
+      </w:rPr>
+    </w:lvl>
+    <w:lvl w:ilvl="4" w:tplc="04090003" w:tentative="1">
+      <w:start w:val="1"/>
+      <w:numFmt w:val="bullet"/>
+      <w:lvlText w:val="o"/>
+      <w:lvlJc w:val="left"/>
+      <w:pPr>
+        <w:ind w:left="3960" w:hanging="360"/>
+      </w:pPr>
+      <w:rPr>
+        <w:rFonts w:ascii="Courier New" w:hAnsi="Courier New" w:cs="Courier New" w:hint="default"/>
+      </w:rPr>
+    </w:lvl>
+    <w:lvl w:ilvl="5" w:tplc="04090005" w:tentative="1">
+      <w:start w:val="1"/>
+      <w:numFmt w:val="bullet"/>
+      <w:lvlText w:val=""/>
+      <w:lvlJc w:val="left"/>
+      <w:pPr>
+        <w:ind w:left="4680" w:hanging="360"/>
+      </w:pPr>
+      <w:rPr>
+        <w:rFonts w:ascii="Wingdings" w:hAnsi="Wingdings" w:hint="default"/>
+      </w:rPr>
+    </w:lvl>
+    <w:lvl w:ilvl="6" w:tplc="04090001" w:tentative="1">
+      <w:start w:val="1"/>
+      <w:numFmt w:val="bullet"/>
+      <w:lvlText w:val=""/>
+      <w:lvlJc w:val="left"/>
+      <w:pPr>
+        <w:ind w:left="5400" w:hanging="360"/>
+      </w:pPr>
+      <w:rPr>
+        <w:rFonts w:ascii="Symbol" w:hAnsi="Symbol" w:hint="default"/>
+      </w:rPr>
+    </w:lvl>
+    <w:lvl w:ilvl="7" w:tplc="04090003" w:tentative="1">
+      <w:start w:val="1"/>
+      <w:numFmt w:val="bullet"/>
+      <w:lvlText w:val="o"/>
+      <w:lvlJc w:val="left"/>
+      <w:pPr>
+        <w:ind w:left="6120" w:hanging="360"/>
+      </w:pPr>
+      <w:rPr>
+        <w:rFonts w:ascii="Courier New" w:hAnsi="Courier New" w:cs="Courier New" w:hint="default"/>
+      </w:rPr>
+    </w:lvl>
+    <w:lvl w:ilvl="8" w:tplc="04090005" w:tentative="1">
+      <w:start w:val="1"/>
+      <w:numFmt w:val="bullet"/>
+      <w:lvlText w:val=""/>
+      <w:lvlJc w:val="left"/>
+      <w:pPr>
+        <w:ind w:left="6840" w:hanging="360"/>
+      </w:pPr>
+      <w:rPr>
+        <w:rFonts w:ascii="Wingdings" w:hAnsi="Wingdings" w:hint="default"/>
+      </w:rPr>
+    </w:lvl>
+  </w:abstractNum>
+  <w:abstractNum w:abstractNumId="1">
     <w:nsid w:val="05B4731D"/>
     <w:multiLevelType w:val="hybridMultilevel"/>
     <w:tmpl w:val="CFC4126E"/>
@@ -4043,7 +4284,7 @@
       </w:rPr>
     </w:lvl>
   </w:abstractNum>
-  <w:abstractNum w:abstractNumId="1">
+  <w:abstractNum w:abstractNumId="2">
     <w:nsid w:val="0A8F4231"/>
     <w:multiLevelType w:val="hybridMultilevel"/>
     <w:tmpl w:val="3EFCD40C"/>
@@ -4156,7 +4397,7 @@
       </w:rPr>
     </w:lvl>
   </w:abstractNum>
-  <w:abstractNum w:abstractNumId="2">
+  <w:abstractNum w:abstractNumId="3">
     <w:nsid w:val="0E8068BE"/>
     <w:multiLevelType w:val="hybridMultilevel"/>
     <w:tmpl w:val="0E9AA52A"/>
@@ -4269,7 +4510,7 @@
       </w:rPr>
     </w:lvl>
   </w:abstractNum>
-  <w:abstractNum w:abstractNumId="3">
+  <w:abstractNum w:abstractNumId="4">
     <w:nsid w:val="18896DAA"/>
     <w:multiLevelType w:val="hybridMultilevel"/>
     <w:tmpl w:val="56CE7E22"/>
@@ -4355,7 +4596,7 @@
       </w:pPr>
     </w:lvl>
   </w:abstractNum>
-  <w:abstractNum w:abstractNumId="4">
+  <w:abstractNum w:abstractNumId="5">
     <w:nsid w:val="28DB1B1A"/>
     <w:multiLevelType w:val="hybridMultilevel"/>
     <w:tmpl w:val="7BB41CB4"/>
@@ -4468,7 +4709,7 @@
       </w:rPr>
     </w:lvl>
   </w:abstractNum>
-  <w:abstractNum w:abstractNumId="5">
+  <w:abstractNum w:abstractNumId="6">
     <w:nsid w:val="39773D70"/>
     <w:multiLevelType w:val="hybridMultilevel"/>
     <w:tmpl w:val="3B5CA298"/>
@@ -4558,22 +4799,25 @@
     </w:lvl>
   </w:abstractNum>
   <w:num w:numId="1">
+    <w:abstractNumId w:val="6"/>
+  </w:num>
+  <w:num w:numId="2">
+    <w:abstractNumId w:val="1"/>
+  </w:num>
+  <w:num w:numId="3">
+    <w:abstractNumId w:val="4"/>
+  </w:num>
+  <w:num w:numId="4">
+    <w:abstractNumId w:val="2"/>
+  </w:num>
+  <w:num w:numId="5">
     <w:abstractNumId w:val="5"/>
   </w:num>
-  <w:num w:numId="2">
-    <w:abstractNumId w:val="0"/>
-  </w:num>
-  <w:num w:numId="3">
+  <w:num w:numId="6">
     <w:abstractNumId w:val="3"/>
   </w:num>
-  <w:num w:numId="4">
-    <w:abstractNumId w:val="1"/>
-  </w:num>
-  <w:num w:numId="5">
-    <w:abstractNumId w:val="4"/>
-  </w:num>
-  <w:num w:numId="6">
-    <w:abstractNumId w:val="2"/>
+  <w:num w:numId="7">
+    <w:abstractNumId w:val="0"/>
   </w:num>
 </w:numbering>
 </file>
@@ -5270,7 +5514,7 @@
 </file>
 
 <file path=customXml/itemProps1.xml><?xml version="1.0" encoding="utf-8"?>
-<ds:datastoreItem xmlns:ds="http://schemas.openxmlformats.org/officeDocument/2006/customXml" ds:itemID="{4362BC49-DD4E-4075-9EEA-A47B8F6981DE}">
+<ds:datastoreItem xmlns:ds="http://schemas.openxmlformats.org/officeDocument/2006/customXml" ds:itemID="{3AC11545-3D66-44AA-A8CD-4F131A867228}">
   <ds:schemaRefs>
     <ds:schemaRef ds:uri="http://schemas.openxmlformats.org/officeDocument/2006/bibliography"/>
   </ds:schemaRefs>

</xml_diff>